<commit_message>
MCD avec règle de gestion  énoncé 3
</commit_message>
<xml_diff>
--- a/énoncé 3/énoncé 3.docx
+++ b/énoncé 3/énoncé 3.docx
@@ -1011,6 +1011,7 @@
                 <w:highlight w:val="magenta"/>
               </w:rPr>
             </w:pPr>
+            <w:proofErr w:type="spellStart"/>
             <w:r>
               <w:rPr>
                 <w:b/>
@@ -1019,6 +1020,15 @@
               </w:rPr>
               <w:t>Code</w:t>
             </w:r>
+            <w:r>
+              <w:rPr>
+                <w:b/>
+                <w:bCs/>
+                <w:highlight w:val="magenta"/>
+              </w:rPr>
+              <w:t>_G</w:t>
+            </w:r>
+            <w:proofErr w:type="spellEnd"/>
           </w:p>
         </w:tc>
         <w:tc>
@@ -1526,11 +1536,11 @@
             <w:tcW w:w="2376" w:type="dxa"/>
           </w:tcPr>
           <w:p>
+            <w:proofErr w:type="spellStart"/>
             <w:r>
               <w:t>ali</w:t>
             </w:r>
-            <w:bookmarkStart w:id="0" w:name="_GoBack"/>
-            <w:bookmarkEnd w:id="0"/>
+            <w:proofErr w:type="spellEnd"/>
           </w:p>
         </w:tc>
       </w:tr>
@@ -1624,6 +1634,3863 @@
       </w:tr>
     </w:tbl>
     <w:p/>
+    <w:p/>
+    <w:p/>
+    <w:p/>
+    <w:p/>
+    <w:p>
+      <w:pPr>
+        <w:rPr>
+          <w:rFonts w:ascii="Segoe UI" w:hAnsi="Segoe UI" w:cs="Segoe UI"/>
+          <w:color w:val="0070C0"/>
+          <w:sz w:val="40"/>
+          <w:szCs w:val="40"/>
+          <w:u w:val="single"/>
+          <w:shd w:val="clear" w:color="auto" w:fill="FFFFFF"/>
+        </w:rPr>
+      </w:pPr>
+      <w:bookmarkStart w:id="0" w:name="_GoBack"/>
+      <w:r>
+        <w:rPr>
+          <w:rFonts w:ascii="Segoe UI" w:hAnsi="Segoe UI" w:cs="Segoe UI"/>
+          <w:color w:val="0070C0"/>
+          <w:sz w:val="40"/>
+          <w:szCs w:val="40"/>
+          <w:u w:val="single"/>
+          <w:shd w:val="clear" w:color="auto" w:fill="FFFFFF"/>
+        </w:rPr>
+        <w:lastRenderedPageBreak/>
+        <w:t xml:space="preserve">MCD avec règle de gestion </w:t>
+      </w:r>
+    </w:p>
+    <w:bookmarkEnd w:id="0"/>
+    <w:p>
+      <w:r>
+        <w:rPr>
+          <w:noProof/>
+          <w:lang w:eastAsia="fr-FR"/>
+        </w:rPr>
+        <mc:AlternateContent>
+          <mc:Choice Requires="wps">
+            <w:drawing>
+              <wp:anchor distT="0" distB="0" distL="114300" distR="114300" simplePos="0" relativeHeight="251672576" behindDoc="0" locked="0" layoutInCell="1" allowOverlap="1" wp14:anchorId="12CDBA15" wp14:editId="79686781">
+                <wp:simplePos x="0" y="0"/>
+                <wp:positionH relativeFrom="column">
+                  <wp:posOffset>4345065</wp:posOffset>
+                </wp:positionH>
+                <wp:positionV relativeFrom="paragraph">
+                  <wp:posOffset>160990</wp:posOffset>
+                </wp:positionV>
+                <wp:extent cx="2018234" cy="482600"/>
+                <wp:effectExtent l="0" t="0" r="20320" b="12700"/>
+                <wp:wrapNone/>
+                <wp:docPr id="9" name="Rectangle 9"/>
+                <wp:cNvGraphicFramePr/>
+                <a:graphic xmlns:a="http://schemas.openxmlformats.org/drawingml/2006/main">
+                  <a:graphicData uri="http://schemas.microsoft.com/office/word/2010/wordprocessingShape">
+                    <wps:wsp>
+                      <wps:cNvSpPr/>
+                      <wps:spPr>
+                        <a:xfrm>
+                          <a:off x="0" y="0"/>
+                          <a:ext cx="2018234" cy="482600"/>
+                        </a:xfrm>
+                        <a:prstGeom prst="rect">
+                          <a:avLst/>
+                        </a:prstGeom>
+                      </wps:spPr>
+                      <wps:style>
+                        <a:lnRef idx="2">
+                          <a:schemeClr val="accent6">
+                            <a:shade val="50000"/>
+                          </a:schemeClr>
+                        </a:lnRef>
+                        <a:fillRef idx="1">
+                          <a:schemeClr val="accent6"/>
+                        </a:fillRef>
+                        <a:effectRef idx="0">
+                          <a:schemeClr val="accent6"/>
+                        </a:effectRef>
+                        <a:fontRef idx="minor">
+                          <a:schemeClr val="lt1"/>
+                        </a:fontRef>
+                      </wps:style>
+                      <wps:bodyPr rot="0" spcFirstLastPara="0" vertOverflow="overflow" horzOverflow="overflow" vert="horz" wrap="square" lIns="91440" tIns="45720" rIns="91440" bIns="45720" numCol="1" spcCol="0" rtlCol="0" fromWordArt="0" anchor="ctr" anchorCtr="0" forceAA="0" compatLnSpc="1">
+                        <a:prstTxWarp prst="textNoShape">
+                          <a:avLst/>
+                        </a:prstTxWarp>
+                        <a:noAutofit/>
+                      </wps:bodyPr>
+                    </wps:wsp>
+                  </a:graphicData>
+                </a:graphic>
+                <wp14:sizeRelH relativeFrom="margin">
+                  <wp14:pctWidth>0</wp14:pctWidth>
+                </wp14:sizeRelH>
+              </wp:anchor>
+            </w:drawing>
+          </mc:Choice>
+          <mc:Fallback>
+            <w:pict>
+              <v:rect w14:anchorId="31605E46" id="Rectangle 9" o:spid="_x0000_s1026" style="position:absolute;margin-left:342.15pt;margin-top:12.7pt;width:158.9pt;height:38pt;z-index:251672576;visibility:visible;mso-wrap-style:square;mso-width-percent:0;mso-wrap-distance-left:9pt;mso-wrap-distance-top:0;mso-wrap-distance-right:9pt;mso-wrap-distance-bottom:0;mso-position-horizontal:absolute;mso-position-horizontal-relative:text;mso-position-vertical:absolute;mso-position-vertical-relative:text;mso-width-percent:0;mso-width-relative:margin;v-text-anchor:middle" o:gfxdata="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" fillcolor="#70ad47 [3209]" strokecolor="#375623 [1609]" strokeweight="1pt"/>
+            </w:pict>
+          </mc:Fallback>
+        </mc:AlternateContent>
+      </w:r>
+      <w:r>
+        <w:rPr>
+          <w:noProof/>
+          <w:lang w:eastAsia="fr-FR"/>
+        </w:rPr>
+        <mc:AlternateContent>
+          <mc:Choice Requires="wps">
+            <w:drawing>
+              <wp:anchor distT="0" distB="0" distL="114300" distR="114300" simplePos="0" relativeHeight="251663360" behindDoc="0" locked="0" layoutInCell="1" allowOverlap="1" wp14:anchorId="1D574663" wp14:editId="3834182F">
+                <wp:simplePos x="0" y="0"/>
+                <wp:positionH relativeFrom="column">
+                  <wp:posOffset>4345065</wp:posOffset>
+                </wp:positionH>
+                <wp:positionV relativeFrom="paragraph">
+                  <wp:posOffset>160990</wp:posOffset>
+                </wp:positionV>
+                <wp:extent cx="2018234" cy="2346325"/>
+                <wp:effectExtent l="0" t="0" r="20320" b="15875"/>
+                <wp:wrapNone/>
+                <wp:docPr id="4" name="Rectangle 4"/>
+                <wp:cNvGraphicFramePr/>
+                <a:graphic xmlns:a="http://schemas.openxmlformats.org/drawingml/2006/main">
+                  <a:graphicData uri="http://schemas.microsoft.com/office/word/2010/wordprocessingShape">
+                    <wps:wsp>
+                      <wps:cNvSpPr/>
+                      <wps:spPr>
+                        <a:xfrm>
+                          <a:off x="0" y="0"/>
+                          <a:ext cx="2018234" cy="2346325"/>
+                        </a:xfrm>
+                        <a:prstGeom prst="rect">
+                          <a:avLst/>
+                        </a:prstGeom>
+                      </wps:spPr>
+                      <wps:style>
+                        <a:lnRef idx="2">
+                          <a:schemeClr val="accent6"/>
+                        </a:lnRef>
+                        <a:fillRef idx="1">
+                          <a:schemeClr val="lt1"/>
+                        </a:fillRef>
+                        <a:effectRef idx="0">
+                          <a:schemeClr val="accent6"/>
+                        </a:effectRef>
+                        <a:fontRef idx="minor">
+                          <a:schemeClr val="dk1"/>
+                        </a:fontRef>
+                      </wps:style>
+                      <wps:bodyPr rot="0" spcFirstLastPara="0" vertOverflow="overflow" horzOverflow="overflow" vert="horz" wrap="square" lIns="91440" tIns="45720" rIns="91440" bIns="45720" numCol="1" spcCol="0" rtlCol="0" fromWordArt="0" anchor="ctr" anchorCtr="0" forceAA="0" compatLnSpc="1">
+                        <a:prstTxWarp prst="textNoShape">
+                          <a:avLst/>
+                        </a:prstTxWarp>
+                        <a:noAutofit/>
+                      </wps:bodyPr>
+                    </wps:wsp>
+                  </a:graphicData>
+                </a:graphic>
+                <wp14:sizeRelH relativeFrom="margin">
+                  <wp14:pctWidth>0</wp14:pctWidth>
+                </wp14:sizeRelH>
+              </wp:anchor>
+            </w:drawing>
+          </mc:Choice>
+          <mc:Fallback>
+            <w:pict>
+              <v:rect w14:anchorId="529E31B0" id="Rectangle 4" o:spid="_x0000_s1026" style="position:absolute;margin-left:342.15pt;margin-top:12.7pt;width:158.9pt;height:184.75pt;z-index:251663360;visibility:visible;mso-wrap-style:square;mso-width-percent:0;mso-wrap-distance-left:9pt;mso-wrap-distance-top:0;mso-wrap-distance-right:9pt;mso-wrap-distance-bottom:0;mso-position-horizontal:absolute;mso-position-horizontal-relative:text;mso-position-vertical:absolute;mso-position-vertical-relative:text;mso-width-percent:0;mso-width-relative:margin;v-text-anchor:middle" o:gfxdata="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" fillcolor="white [3201]" strokecolor="#70ad47 [3209]" strokeweight="1pt"/>
+            </w:pict>
+          </mc:Fallback>
+        </mc:AlternateContent>
+      </w:r>
+      <w:r>
+        <w:rPr>
+          <w:noProof/>
+          <w:lang w:eastAsia="fr-FR"/>
+        </w:rPr>
+        <mc:AlternateContent>
+          <mc:Choice Requires="wps">
+            <w:drawing>
+              <wp:anchor distT="0" distB="0" distL="114300" distR="114300" simplePos="0" relativeHeight="251696128" behindDoc="0" locked="0" layoutInCell="1" allowOverlap="1" wp14:anchorId="4190A335" wp14:editId="64D203D0">
+                <wp:simplePos x="0" y="0"/>
+                <wp:positionH relativeFrom="column">
+                  <wp:posOffset>5319849</wp:posOffset>
+                </wp:positionH>
+                <wp:positionV relativeFrom="paragraph">
+                  <wp:posOffset>3930733</wp:posOffset>
+                </wp:positionV>
+                <wp:extent cx="45719" cy="1302589"/>
+                <wp:effectExtent l="76200" t="38100" r="50165" b="12065"/>
+                <wp:wrapNone/>
+                <wp:docPr id="25" name="Connecteur droit avec flèche 25"/>
+                <wp:cNvGraphicFramePr/>
+                <a:graphic xmlns:a="http://schemas.openxmlformats.org/drawingml/2006/main">
+                  <a:graphicData uri="http://schemas.microsoft.com/office/word/2010/wordprocessingShape">
+                    <wps:wsp>
+                      <wps:cNvCnPr/>
+                      <wps:spPr>
+                        <a:xfrm flipH="1" flipV="1">
+                          <a:off x="0" y="0"/>
+                          <a:ext cx="45719" cy="1302589"/>
+                        </a:xfrm>
+                        <a:prstGeom prst="straightConnector1">
+                          <a:avLst/>
+                        </a:prstGeom>
+                        <a:ln>
+                          <a:tailEnd type="triangle"/>
+                        </a:ln>
+                      </wps:spPr>
+                      <wps:style>
+                        <a:lnRef idx="3">
+                          <a:schemeClr val="dk1"/>
+                        </a:lnRef>
+                        <a:fillRef idx="0">
+                          <a:schemeClr val="dk1"/>
+                        </a:fillRef>
+                        <a:effectRef idx="2">
+                          <a:schemeClr val="dk1"/>
+                        </a:effectRef>
+                        <a:fontRef idx="minor">
+                          <a:schemeClr val="tx1"/>
+                        </a:fontRef>
+                      </wps:style>
+                      <wps:bodyPr/>
+                    </wps:wsp>
+                  </a:graphicData>
+                </a:graphic>
+                <wp14:sizeRelH relativeFrom="margin">
+                  <wp14:pctWidth>0</wp14:pctWidth>
+                </wp14:sizeRelH>
+                <wp14:sizeRelV relativeFrom="margin">
+                  <wp14:pctHeight>0</wp14:pctHeight>
+                </wp14:sizeRelV>
+              </wp:anchor>
+            </w:drawing>
+          </mc:Choice>
+          <mc:Fallback>
+            <w:pict>
+              <v:shapetype w14:anchorId="4DFF34F4" id="_x0000_t32" coordsize="21600,21600" o:spt="32" o:oned="t" path="m,l21600,21600e" filled="f">
+                <v:path arrowok="t" fillok="f" o:connecttype="none"/>
+                <o:lock v:ext="edit" shapetype="t"/>
+              </v:shapetype>
+              <v:shape id="Connecteur droit avec flèche 25" o:spid="_x0000_s1026" type="#_x0000_t32" style="position:absolute;margin-left:418.9pt;margin-top:309.5pt;width:3.6pt;height:102.55pt;flip:x y;z-index:251696128;visibility:visible;mso-wrap-style:square;mso-width-percent:0;mso-height-percent:0;mso-wrap-distance-left:9pt;mso-wrap-distance-top:0;mso-wrap-distance-right:9pt;mso-wrap-distance-bottom:0;mso-position-horizontal:absolute;mso-position-horizontal-relative:text;mso-position-vertical:absolute;mso-position-vertical-relative:text;mso-width-percent:0;mso-height-percent:0;mso-width-relative:margin;mso-height-relative:margin" o:gfxdata="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" strokecolor="black [3200]" strokeweight="1.5pt">
+                <v:stroke endarrow="block" joinstyle="miter"/>
+              </v:shape>
+            </w:pict>
+          </mc:Fallback>
+        </mc:AlternateContent>
+      </w:r>
+      <w:r>
+        <w:rPr>
+          <w:noProof/>
+          <w:lang w:eastAsia="fr-FR"/>
+        </w:rPr>
+        <mc:AlternateContent>
+          <mc:Choice Requires="wps">
+            <w:drawing>
+              <wp:anchor distT="0" distB="0" distL="114300" distR="114300" simplePos="0" relativeHeight="251694080" behindDoc="0" locked="0" layoutInCell="1" allowOverlap="1" wp14:anchorId="67E9416A" wp14:editId="7A7F6D33">
+                <wp:simplePos x="0" y="0"/>
+                <wp:positionH relativeFrom="column">
+                  <wp:posOffset>5130069</wp:posOffset>
+                </wp:positionH>
+                <wp:positionV relativeFrom="paragraph">
+                  <wp:posOffset>2507315</wp:posOffset>
+                </wp:positionV>
+                <wp:extent cx="25879" cy="828196"/>
+                <wp:effectExtent l="57150" t="0" r="69850" b="48260"/>
+                <wp:wrapNone/>
+                <wp:docPr id="24" name="Connecteur droit avec flèche 24"/>
+                <wp:cNvGraphicFramePr/>
+                <a:graphic xmlns:a="http://schemas.openxmlformats.org/drawingml/2006/main">
+                  <a:graphicData uri="http://schemas.microsoft.com/office/word/2010/wordprocessingShape">
+                    <wps:wsp>
+                      <wps:cNvCnPr/>
+                      <wps:spPr>
+                        <a:xfrm>
+                          <a:off x="0" y="0"/>
+                          <a:ext cx="25879" cy="828196"/>
+                        </a:xfrm>
+                        <a:prstGeom prst="straightConnector1">
+                          <a:avLst/>
+                        </a:prstGeom>
+                        <a:ln>
+                          <a:tailEnd type="triangle"/>
+                        </a:ln>
+                      </wps:spPr>
+                      <wps:style>
+                        <a:lnRef idx="3">
+                          <a:schemeClr val="dk1"/>
+                        </a:lnRef>
+                        <a:fillRef idx="0">
+                          <a:schemeClr val="dk1"/>
+                        </a:fillRef>
+                        <a:effectRef idx="2">
+                          <a:schemeClr val="dk1"/>
+                        </a:effectRef>
+                        <a:fontRef idx="minor">
+                          <a:schemeClr val="tx1"/>
+                        </a:fontRef>
+                      </wps:style>
+                      <wps:bodyPr/>
+                    </wps:wsp>
+                  </a:graphicData>
+                </a:graphic>
+              </wp:anchor>
+            </w:drawing>
+          </mc:Choice>
+          <mc:Fallback>
+            <w:pict>
+              <v:shape w14:anchorId="7A29790A" id="Connecteur droit avec flèche 24" o:spid="_x0000_s1026" type="#_x0000_t32" style="position:absolute;margin-left:403.95pt;margin-top:197.45pt;width:2.05pt;height:65.2pt;z-index:251694080;visibility:visible;mso-wrap-style:square;mso-wrap-distance-left:9pt;mso-wrap-distance-top:0;mso-wrap-distance-right:9pt;mso-wrap-distance-bottom:0;mso-position-horizontal:absolute;mso-position-horizontal-relative:text;mso-position-vertical:absolute;mso-position-vertical-relative:text" o:gfxdata="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" strokecolor="black [3200]" strokeweight="1.5pt">
+                <v:stroke endarrow="block" joinstyle="miter"/>
+              </v:shape>
+            </w:pict>
+          </mc:Fallback>
+        </mc:AlternateContent>
+      </w:r>
+      <w:r>
+        <w:rPr>
+          <w:noProof/>
+          <w:lang w:eastAsia="fr-FR"/>
+        </w:rPr>
+        <mc:AlternateContent>
+          <mc:Choice Requires="wps">
+            <w:drawing>
+              <wp:anchor distT="0" distB="0" distL="114300" distR="114300" simplePos="0" relativeHeight="251693056" behindDoc="0" locked="0" layoutInCell="1" allowOverlap="1" wp14:anchorId="058D3ABD" wp14:editId="161305DB">
+                <wp:simplePos x="0" y="0"/>
+                <wp:positionH relativeFrom="column">
+                  <wp:posOffset>4810964</wp:posOffset>
+                </wp:positionH>
+                <wp:positionV relativeFrom="paragraph">
+                  <wp:posOffset>3473402</wp:posOffset>
+                </wp:positionV>
+                <wp:extent cx="1147314" cy="319177"/>
+                <wp:effectExtent l="0" t="0" r="0" b="5080"/>
+                <wp:wrapNone/>
+                <wp:docPr id="23" name="Zone de texte 23"/>
+                <wp:cNvGraphicFramePr/>
+                <a:graphic xmlns:a="http://schemas.openxmlformats.org/drawingml/2006/main">
+                  <a:graphicData uri="http://schemas.microsoft.com/office/word/2010/wordprocessingShape">
+                    <wps:wsp>
+                      <wps:cNvSpPr txBox="1"/>
+                      <wps:spPr>
+                        <a:xfrm>
+                          <a:off x="0" y="0"/>
+                          <a:ext cx="1147314" cy="319177"/>
+                        </a:xfrm>
+                        <a:prstGeom prst="rect">
+                          <a:avLst/>
+                        </a:prstGeom>
+                        <a:noFill/>
+                        <a:ln w="6350">
+                          <a:noFill/>
+                        </a:ln>
+                      </wps:spPr>
+                      <wps:txbx>
+                        <w:txbxContent>
+                          <w:p>
+                            <w:pPr>
+                              <w:rPr>
+                                <w:b/>
+                                <w:bCs/>
+                                <w:sz w:val="28"/>
+                                <w:szCs w:val="28"/>
+                                <w:lang w:val="fr-MA"/>
+                              </w:rPr>
+                            </w:pPr>
+                            <w:r>
+                              <w:rPr>
+                                <w:b/>
+                                <w:bCs/>
+                                <w:sz w:val="28"/>
+                                <w:szCs w:val="28"/>
+                                <w:lang w:val="fr-MA"/>
+                              </w:rPr>
+                              <w:t>Appartient</w:t>
+                            </w:r>
+                          </w:p>
+                        </w:txbxContent>
+                      </wps:txbx>
+                      <wps:bodyPr rot="0" spcFirstLastPara="0" vertOverflow="overflow" horzOverflow="overflow" vert="horz" wrap="square" lIns="91440" tIns="45720" rIns="91440" bIns="45720" numCol="1" spcCol="0" rtlCol="0" fromWordArt="0" anchor="t" anchorCtr="0" forceAA="0" compatLnSpc="1">
+                        <a:prstTxWarp prst="textNoShape">
+                          <a:avLst/>
+                        </a:prstTxWarp>
+                        <a:noAutofit/>
+                      </wps:bodyPr>
+                    </wps:wsp>
+                  </a:graphicData>
+                </a:graphic>
+              </wp:anchor>
+            </w:drawing>
+          </mc:Choice>
+          <mc:Fallback>
+            <w:pict>
+              <v:shapetype w14:anchorId="058D3ABD" id="_x0000_t202" coordsize="21600,21600" o:spt="202" path="m,l,21600r21600,l21600,xe">
+                <v:stroke joinstyle="miter"/>
+                <v:path gradientshapeok="t" o:connecttype="rect"/>
+              </v:shapetype>
+              <v:shape id="Zone de texte 23" o:spid="_x0000_s1026" type="#_x0000_t202" style="position:absolute;margin-left:378.8pt;margin-top:273.5pt;width:90.35pt;height:25.15pt;z-index:251693056;visibility:visible;mso-wrap-style:square;mso-wrap-distance-left:9pt;mso-wrap-distance-top:0;mso-wrap-distance-right:9pt;mso-wrap-distance-bottom:0;mso-position-horizontal:absolute;mso-position-horizontal-relative:text;mso-position-vertical:absolute;mso-position-vertical-relative:text;v-text-anchor:top" o:gfxdata="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" filled="f" stroked="f" strokeweight=".5pt">
+                <v:textbox>
+                  <w:txbxContent>
+                    <w:p>
+                      <w:pPr>
+                        <w:rPr>
+                          <w:b/>
+                          <w:bCs/>
+                          <w:sz w:val="28"/>
+                          <w:szCs w:val="28"/>
+                          <w:lang w:val="fr-MA"/>
+                        </w:rPr>
+                      </w:pPr>
+                      <w:r>
+                        <w:rPr>
+                          <w:b/>
+                          <w:bCs/>
+                          <w:sz w:val="28"/>
+                          <w:szCs w:val="28"/>
+                          <w:lang w:val="fr-MA"/>
+                        </w:rPr>
+                        <w:t>Appartient</w:t>
+                      </w:r>
+                    </w:p>
+                  </w:txbxContent>
+                </v:textbox>
+              </v:shape>
+            </w:pict>
+          </mc:Fallback>
+        </mc:AlternateContent>
+      </w:r>
+      <w:r>
+        <w:rPr>
+          <w:noProof/>
+          <w:lang w:eastAsia="fr-FR"/>
+        </w:rPr>
+        <mc:AlternateContent>
+          <mc:Choice Requires="wps">
+            <w:drawing>
+              <wp:anchor distT="0" distB="0" distL="114300" distR="114300" simplePos="0" relativeHeight="251692032" behindDoc="0" locked="0" layoutInCell="1" allowOverlap="1" wp14:anchorId="72D467F0" wp14:editId="59A46A08">
+                <wp:simplePos x="0" y="0"/>
+                <wp:positionH relativeFrom="column">
+                  <wp:posOffset>4534248</wp:posOffset>
+                </wp:positionH>
+                <wp:positionV relativeFrom="paragraph">
+                  <wp:posOffset>3335140</wp:posOffset>
+                </wp:positionV>
+                <wp:extent cx="1561381" cy="595223"/>
+                <wp:effectExtent l="0" t="0" r="20320" b="14605"/>
+                <wp:wrapNone/>
+                <wp:docPr id="22" name="Rectangle à coins arrondis 22"/>
+                <wp:cNvGraphicFramePr/>
+                <a:graphic xmlns:a="http://schemas.openxmlformats.org/drawingml/2006/main">
+                  <a:graphicData uri="http://schemas.microsoft.com/office/word/2010/wordprocessingShape">
+                    <wps:wsp>
+                      <wps:cNvSpPr/>
+                      <wps:spPr>
+                        <a:xfrm>
+                          <a:off x="0" y="0"/>
+                          <a:ext cx="1561381" cy="595223"/>
+                        </a:xfrm>
+                        <a:prstGeom prst="roundRect">
+                          <a:avLst/>
+                        </a:prstGeom>
+                        <a:solidFill>
+                          <a:schemeClr val="accent4">
+                            <a:lumMod val="40000"/>
+                            <a:lumOff val="60000"/>
+                          </a:schemeClr>
+                        </a:solidFill>
+                      </wps:spPr>
+                      <wps:style>
+                        <a:lnRef idx="2">
+                          <a:schemeClr val="accent1">
+                            <a:shade val="50000"/>
+                          </a:schemeClr>
+                        </a:lnRef>
+                        <a:fillRef idx="1">
+                          <a:schemeClr val="accent1"/>
+                        </a:fillRef>
+                        <a:effectRef idx="0">
+                          <a:schemeClr val="accent1"/>
+                        </a:effectRef>
+                        <a:fontRef idx="minor">
+                          <a:schemeClr val="lt1"/>
+                        </a:fontRef>
+                      </wps:style>
+                      <wps:bodyPr rot="0" spcFirstLastPara="0" vertOverflow="overflow" horzOverflow="overflow" vert="horz" wrap="square" lIns="91440" tIns="45720" rIns="91440" bIns="45720" numCol="1" spcCol="0" rtlCol="0" fromWordArt="0" anchor="ctr" anchorCtr="0" forceAA="0" compatLnSpc="1">
+                        <a:prstTxWarp prst="textNoShape">
+                          <a:avLst/>
+                        </a:prstTxWarp>
+                        <a:noAutofit/>
+                      </wps:bodyPr>
+                    </wps:wsp>
+                  </a:graphicData>
+                </a:graphic>
+                <wp14:sizeRelH relativeFrom="margin">
+                  <wp14:pctWidth>0</wp14:pctWidth>
+                </wp14:sizeRelH>
+                <wp14:sizeRelV relativeFrom="margin">
+                  <wp14:pctHeight>0</wp14:pctHeight>
+                </wp14:sizeRelV>
+              </wp:anchor>
+            </w:drawing>
+          </mc:Choice>
+          <mc:Fallback>
+            <w:pict>
+              <v:roundrect w14:anchorId="630B1521" id="Rectangle à coins arrondis 22" o:spid="_x0000_s1026" style="position:absolute;margin-left:357.05pt;margin-top:262.6pt;width:122.95pt;height:46.85pt;z-index:251692032;visibility:visible;mso-wrap-style:square;mso-width-percent:0;mso-height-percent:0;mso-wrap-distance-left:9pt;mso-wrap-distance-top:0;mso-wrap-distance-right:9pt;mso-wrap-distance-bottom:0;mso-position-horizontal:absolute;mso-position-horizontal-relative:text;mso-position-vertical:absolute;mso-position-vertical-relative:text;mso-width-percent:0;mso-height-percent:0;mso-width-relative:margin;mso-height-relative:margin;v-text-anchor:middle" arcsize="10923f" o:gfxdata="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" fillcolor="#ffe599 [1303]" strokecolor="#1f4d78 [1604]" strokeweight="1pt">
+                <v:stroke joinstyle="miter"/>
+              </v:roundrect>
+            </w:pict>
+          </mc:Fallback>
+        </mc:AlternateContent>
+      </w:r>
+      <w:r>
+        <w:rPr>
+          <w:noProof/>
+          <w:lang w:eastAsia="fr-FR"/>
+        </w:rPr>
+        <mc:AlternateContent>
+          <mc:Choice Requires="wps">
+            <w:drawing>
+              <wp:anchor distT="0" distB="0" distL="114300" distR="114300" simplePos="0" relativeHeight="251689984" behindDoc="0" locked="0" layoutInCell="1" allowOverlap="1" wp14:anchorId="79F269E1" wp14:editId="63D4DD3D">
+                <wp:simplePos x="0" y="0"/>
+                <wp:positionH relativeFrom="column">
+                  <wp:posOffset>2051709</wp:posOffset>
+                </wp:positionH>
+                <wp:positionV relativeFrom="paragraph">
+                  <wp:posOffset>644980</wp:posOffset>
+                </wp:positionV>
+                <wp:extent cx="1923691" cy="1035170"/>
+                <wp:effectExtent l="0" t="0" r="19685" b="12700"/>
+                <wp:wrapNone/>
+                <wp:docPr id="21" name="Rectangle à coins arrondis 21"/>
+                <wp:cNvGraphicFramePr/>
+                <a:graphic xmlns:a="http://schemas.openxmlformats.org/drawingml/2006/main">
+                  <a:graphicData uri="http://schemas.microsoft.com/office/word/2010/wordprocessingShape">
+                    <wps:wsp>
+                      <wps:cNvSpPr/>
+                      <wps:spPr>
+                        <a:xfrm>
+                          <a:off x="0" y="0"/>
+                          <a:ext cx="1923691" cy="1035170"/>
+                        </a:xfrm>
+                        <a:prstGeom prst="roundRect">
+                          <a:avLst/>
+                        </a:prstGeom>
+                        <a:solidFill>
+                          <a:schemeClr val="accent4">
+                            <a:lumMod val="40000"/>
+                            <a:lumOff val="60000"/>
+                          </a:schemeClr>
+                        </a:solidFill>
+                      </wps:spPr>
+                      <wps:style>
+                        <a:lnRef idx="2">
+                          <a:schemeClr val="accent1">
+                            <a:shade val="50000"/>
+                          </a:schemeClr>
+                        </a:lnRef>
+                        <a:fillRef idx="1">
+                          <a:schemeClr val="accent1"/>
+                        </a:fillRef>
+                        <a:effectRef idx="0">
+                          <a:schemeClr val="accent1"/>
+                        </a:effectRef>
+                        <a:fontRef idx="minor">
+                          <a:schemeClr val="lt1"/>
+                        </a:fontRef>
+                      </wps:style>
+                      <wps:bodyPr rot="0" spcFirstLastPara="0" vertOverflow="overflow" horzOverflow="overflow" vert="horz" wrap="square" lIns="91440" tIns="45720" rIns="91440" bIns="45720" numCol="1" spcCol="0" rtlCol="0" fromWordArt="0" anchor="ctr" anchorCtr="0" forceAA="0" compatLnSpc="1">
+                        <a:prstTxWarp prst="textNoShape">
+                          <a:avLst/>
+                        </a:prstTxWarp>
+                        <a:noAutofit/>
+                      </wps:bodyPr>
+                    </wps:wsp>
+                  </a:graphicData>
+                </a:graphic>
+              </wp:anchor>
+            </w:drawing>
+          </mc:Choice>
+          <mc:Fallback>
+            <w:pict>
+              <v:roundrect w14:anchorId="5BD139C9" id="Rectangle à coins arrondis 21" o:spid="_x0000_s1026" style="position:absolute;margin-left:161.55pt;margin-top:50.8pt;width:151.45pt;height:81.5pt;z-index:251689984;visibility:visible;mso-wrap-style:square;mso-wrap-distance-left:9pt;mso-wrap-distance-top:0;mso-wrap-distance-right:9pt;mso-wrap-distance-bottom:0;mso-position-horizontal:absolute;mso-position-horizontal-relative:text;mso-position-vertical:absolute;mso-position-vertical-relative:text;v-text-anchor:middle" arcsize="10923f" o:gfxdata="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" fillcolor="#ffe599 [1303]" strokecolor="#1f4d78 [1604]" strokeweight="1pt">
+                <v:stroke joinstyle="miter"/>
+              </v:roundrect>
+            </w:pict>
+          </mc:Fallback>
+        </mc:AlternateContent>
+      </w:r>
+      <w:r>
+        <w:rPr>
+          <w:noProof/>
+          <w:lang w:eastAsia="fr-FR"/>
+        </w:rPr>
+        <mc:AlternateContent>
+          <mc:Choice Requires="wps">
+            <w:drawing>
+              <wp:anchor distT="0" distB="0" distL="114300" distR="114300" simplePos="0" relativeHeight="251675648" behindDoc="0" locked="0" layoutInCell="1" allowOverlap="1" wp14:anchorId="78385AC7" wp14:editId="24FF7A88">
+                <wp:simplePos x="0" y="0"/>
+                <wp:positionH relativeFrom="column">
+                  <wp:posOffset>4861979</wp:posOffset>
+                </wp:positionH>
+                <wp:positionV relativeFrom="paragraph">
+                  <wp:posOffset>194945</wp:posOffset>
+                </wp:positionV>
+                <wp:extent cx="1207698" cy="379083"/>
+                <wp:effectExtent l="0" t="0" r="0" b="2540"/>
+                <wp:wrapNone/>
+                <wp:docPr id="12" name="Zone de texte 12"/>
+                <wp:cNvGraphicFramePr/>
+                <a:graphic xmlns:a="http://schemas.openxmlformats.org/drawingml/2006/main">
+                  <a:graphicData uri="http://schemas.microsoft.com/office/word/2010/wordprocessingShape">
+                    <wps:wsp>
+                      <wps:cNvSpPr txBox="1"/>
+                      <wps:spPr>
+                        <a:xfrm>
+                          <a:off x="0" y="0"/>
+                          <a:ext cx="1207698" cy="379083"/>
+                        </a:xfrm>
+                        <a:prstGeom prst="rect">
+                          <a:avLst/>
+                        </a:prstGeom>
+                        <a:noFill/>
+                        <a:ln w="6350">
+                          <a:noFill/>
+                        </a:ln>
+                      </wps:spPr>
+                      <wps:txbx>
+                        <w:txbxContent>
+                          <w:p>
+                            <w:pPr>
+                              <w:rPr>
+                                <w:b/>
+                                <w:bCs/>
+                                <w:color w:val="FFFFFF" w:themeColor="background1"/>
+                                <w:sz w:val="32"/>
+                                <w:szCs w:val="32"/>
+                                <w:lang w:val="fr-MA"/>
+                                <w14:shadow w14:blurRad="38100" w14:dist="19050" w14:dir="2700000" w14:sx="100000" w14:sy="100000" w14:kx="0" w14:ky="0" w14:algn="tl">
+                                  <w14:schemeClr w14:val="dk1">
+                                    <w14:alpha w14:val="60000"/>
+                                  </w14:schemeClr>
+                                </w14:shadow>
+                                <w14:textOutline w14:w="0" w14:cap="flat" w14:cmpd="sng" w14:algn="ctr">
+                                  <w14:noFill/>
+                                  <w14:prstDash w14:val="solid"/>
+                                  <w14:round/>
+                                </w14:textOutline>
+                              </w:rPr>
+                            </w:pPr>
+                            <w:r>
+                              <w:rPr>
+                                <w:b/>
+                                <w:bCs/>
+                                <w:color w:val="FFFFFF" w:themeColor="background1"/>
+                                <w:sz w:val="32"/>
+                                <w:szCs w:val="32"/>
+                                <w:lang w:val="fr-MA"/>
+                                <w14:shadow w14:blurRad="38100" w14:dist="19050" w14:dir="2700000" w14:sx="100000" w14:sy="100000" w14:kx="0" w14:ky="0" w14:algn="tl">
+                                  <w14:schemeClr w14:val="dk1">
+                                    <w14:alpha w14:val="60000"/>
+                                  </w14:schemeClr>
+                                </w14:shadow>
+                                <w14:textOutline w14:w="0" w14:cap="flat" w14:cmpd="sng" w14:algn="ctr">
+                                  <w14:noFill/>
+                                  <w14:prstDash w14:val="solid"/>
+                                  <w14:round/>
+                                </w14:textOutline>
+                              </w:rPr>
+                              <w:t>Étudiant</w:t>
+                            </w:r>
+                          </w:p>
+                        </w:txbxContent>
+                      </wps:txbx>
+                      <wps:bodyPr rot="0" spcFirstLastPara="0" vertOverflow="overflow" horzOverflow="overflow" vert="horz" wrap="square" lIns="91440" tIns="45720" rIns="91440" bIns="45720" numCol="1" spcCol="0" rtlCol="0" fromWordArt="0" anchor="t" anchorCtr="0" forceAA="0" compatLnSpc="1">
+                        <a:prstTxWarp prst="textNoShape">
+                          <a:avLst/>
+                        </a:prstTxWarp>
+                        <a:noAutofit/>
+                      </wps:bodyPr>
+                    </wps:wsp>
+                  </a:graphicData>
+                </a:graphic>
+                <wp14:sizeRelV relativeFrom="margin">
+                  <wp14:pctHeight>0</wp14:pctHeight>
+                </wp14:sizeRelV>
+              </wp:anchor>
+            </w:drawing>
+          </mc:Choice>
+          <mc:Fallback>
+            <w:pict>
+              <v:shape w14:anchorId="78385AC7" id="Zone de texte 12" o:spid="_x0000_s1027" type="#_x0000_t202" style="position:absolute;margin-left:382.85pt;margin-top:15.35pt;width:95.1pt;height:29.85pt;z-index:251675648;visibility:visible;mso-wrap-style:square;mso-height-percent:0;mso-wrap-distance-left:9pt;mso-wrap-distance-top:0;mso-wrap-distance-right:9pt;mso-wrap-distance-bottom:0;mso-position-horizontal:absolute;mso-position-horizontal-relative:text;mso-position-vertical:absolute;mso-position-vertical-relative:text;mso-height-percent:0;mso-height-relative:margin;v-text-anchor:top" o:gfxdata="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" filled="f" stroked="f" strokeweight=".5pt">
+                <v:textbox>
+                  <w:txbxContent>
+                    <w:p>
+                      <w:pPr>
+                        <w:rPr>
+                          <w:b/>
+                          <w:bCs/>
+                          <w:color w:val="FFFFFF" w:themeColor="background1"/>
+                          <w:sz w:val="32"/>
+                          <w:szCs w:val="32"/>
+                          <w:lang w:val="fr-MA"/>
+                          <w14:shadow w14:blurRad="38100" w14:dist="19050" w14:dir="2700000" w14:sx="100000" w14:sy="100000" w14:kx="0" w14:ky="0" w14:algn="tl">
+                            <w14:schemeClr w14:val="dk1">
+                              <w14:alpha w14:val="60000"/>
+                            </w14:schemeClr>
+                          </w14:shadow>
+                          <w14:textOutline w14:w="0" w14:cap="flat" w14:cmpd="sng" w14:algn="ctr">
+                            <w14:noFill/>
+                            <w14:prstDash w14:val="solid"/>
+                            <w14:round/>
+                          </w14:textOutline>
+                        </w:rPr>
+                      </w:pPr>
+                      <w:r>
+                        <w:rPr>
+                          <w:b/>
+                          <w:bCs/>
+                          <w:color w:val="FFFFFF" w:themeColor="background1"/>
+                          <w:sz w:val="32"/>
+                          <w:szCs w:val="32"/>
+                          <w:lang w:val="fr-MA"/>
+                          <w14:shadow w14:blurRad="38100" w14:dist="19050" w14:dir="2700000" w14:sx="100000" w14:sy="100000" w14:kx="0" w14:ky="0" w14:algn="tl">
+                            <w14:schemeClr w14:val="dk1">
+                              <w14:alpha w14:val="60000"/>
+                            </w14:schemeClr>
+                          </w14:shadow>
+                          <w14:textOutline w14:w="0" w14:cap="flat" w14:cmpd="sng" w14:algn="ctr">
+                            <w14:noFill/>
+                            <w14:prstDash w14:val="solid"/>
+                            <w14:round/>
+                          </w14:textOutline>
+                        </w:rPr>
+                        <w:t>Étudiant</w:t>
+                      </w:r>
+                    </w:p>
+                  </w:txbxContent>
+                </v:textbox>
+              </v:shape>
+            </w:pict>
+          </mc:Fallback>
+        </mc:AlternateContent>
+      </w:r>
+      <w:r>
+        <w:rPr>
+          <w:noProof/>
+          <w:lang w:eastAsia="fr-FR"/>
+        </w:rPr>
+        <mc:AlternateContent>
+          <mc:Choice Requires="wps">
+            <w:drawing>
+              <wp:anchor distT="0" distB="0" distL="114300" distR="114300" simplePos="0" relativeHeight="251680768" behindDoc="0" locked="0" layoutInCell="1" allowOverlap="1" wp14:anchorId="780C7F28" wp14:editId="127713E0">
+                <wp:simplePos x="0" y="0"/>
+                <wp:positionH relativeFrom="column">
+                  <wp:posOffset>-331470</wp:posOffset>
+                </wp:positionH>
+                <wp:positionV relativeFrom="paragraph">
+                  <wp:posOffset>798830</wp:posOffset>
+                </wp:positionV>
+                <wp:extent cx="1742536" cy="1475117"/>
+                <wp:effectExtent l="0" t="0" r="0" b="0"/>
+                <wp:wrapNone/>
+                <wp:docPr id="16" name="Zone de texte 16"/>
+                <wp:cNvGraphicFramePr/>
+                <a:graphic xmlns:a="http://schemas.openxmlformats.org/drawingml/2006/main">
+                  <a:graphicData uri="http://schemas.microsoft.com/office/word/2010/wordprocessingShape">
+                    <wps:wsp>
+                      <wps:cNvSpPr txBox="1"/>
+                      <wps:spPr>
+                        <a:xfrm>
+                          <a:off x="0" y="0"/>
+                          <a:ext cx="1742536" cy="1475117"/>
+                        </a:xfrm>
+                        <a:prstGeom prst="rect">
+                          <a:avLst/>
+                        </a:prstGeom>
+                        <a:noFill/>
+                        <a:ln w="6350">
+                          <a:noFill/>
+                        </a:ln>
+                      </wps:spPr>
+                      <wps:txbx>
+                        <w:txbxContent>
+                          <w:p>
+                            <w:pPr>
+                              <w:pStyle w:val="Paragraphedeliste"/>
+                              <w:numPr>
+                                <w:ilvl w:val="0"/>
+                                <w:numId w:val="1"/>
+                              </w:numPr>
+                              <w:rPr>
+                                <w:b/>
+                                <w:bCs/>
+                                <w:sz w:val="32"/>
+                                <w:szCs w:val="32"/>
+                              </w:rPr>
+                            </w:pPr>
+                            <w:proofErr w:type="spellStart"/>
+                            <w:r>
+                              <w:rPr>
+                                <w:b/>
+                                <w:bCs/>
+                                <w:sz w:val="32"/>
+                                <w:szCs w:val="32"/>
+                              </w:rPr>
+                              <w:t>Num_mo</w:t>
+                            </w:r>
+                            <w:proofErr w:type="spellEnd"/>
+                          </w:p>
+                          <w:p>
+                            <w:pPr>
+                              <w:pStyle w:val="Paragraphedeliste"/>
+                              <w:numPr>
+                                <w:ilvl w:val="0"/>
+                                <w:numId w:val="1"/>
+                              </w:numPr>
+                              <w:rPr>
+                                <w:b/>
+                                <w:bCs/>
+                                <w:sz w:val="32"/>
+                                <w:szCs w:val="32"/>
+                              </w:rPr>
+                            </w:pPr>
+                            <w:r>
+                              <w:rPr>
+                                <w:b/>
+                                <w:bCs/>
+                                <w:sz w:val="32"/>
+                                <w:szCs w:val="32"/>
+                              </w:rPr>
+                              <w:t>Intitulé</w:t>
+                            </w:r>
+                          </w:p>
+                          <w:p>
+                            <w:pPr>
+                              <w:pStyle w:val="Paragraphedeliste"/>
+                              <w:numPr>
+                                <w:ilvl w:val="0"/>
+                                <w:numId w:val="1"/>
+                              </w:numPr>
+                              <w:rPr>
+                                <w:b/>
+                                <w:bCs/>
+                                <w:sz w:val="32"/>
+                                <w:szCs w:val="32"/>
+                              </w:rPr>
+                            </w:pPr>
+                            <w:r>
+                              <w:rPr>
+                                <w:b/>
+                                <w:bCs/>
+                                <w:sz w:val="32"/>
+                                <w:szCs w:val="32"/>
+                              </w:rPr>
+                              <w:t>Durée</w:t>
+                            </w:r>
+                          </w:p>
+                          <w:p>
+                            <w:pPr>
+                              <w:pStyle w:val="Paragraphedeliste"/>
+                              <w:numPr>
+                                <w:ilvl w:val="0"/>
+                                <w:numId w:val="1"/>
+                              </w:numPr>
+                              <w:rPr>
+                                <w:b/>
+                                <w:bCs/>
+                                <w:sz w:val="32"/>
+                                <w:szCs w:val="32"/>
+                              </w:rPr>
+                            </w:pPr>
+                            <w:proofErr w:type="gramStart"/>
+                            <w:r>
+                              <w:rPr>
+                                <w:b/>
+                                <w:bCs/>
+                                <w:sz w:val="32"/>
+                                <w:szCs w:val="32"/>
+                              </w:rPr>
+                              <w:t>type</w:t>
+                            </w:r>
+                            <w:proofErr w:type="gramEnd"/>
+                          </w:p>
+                        </w:txbxContent>
+                      </wps:txbx>
+                      <wps:bodyPr rot="0" spcFirstLastPara="0" vertOverflow="overflow" horzOverflow="overflow" vert="horz" wrap="square" lIns="91440" tIns="45720" rIns="91440" bIns="45720" numCol="1" spcCol="0" rtlCol="0" fromWordArt="0" anchor="t" anchorCtr="0" forceAA="0" compatLnSpc="1">
+                        <a:prstTxWarp prst="textNoShape">
+                          <a:avLst/>
+                        </a:prstTxWarp>
+                        <a:noAutofit/>
+                      </wps:bodyPr>
+                    </wps:wsp>
+                  </a:graphicData>
+                </a:graphic>
+              </wp:anchor>
+            </w:drawing>
+          </mc:Choice>
+          <mc:Fallback>
+            <w:pict>
+              <v:shape w14:anchorId="780C7F28" id="Zone de texte 16" o:spid="_x0000_s1028" type="#_x0000_t202" style="position:absolute;margin-left:-26.1pt;margin-top:62.9pt;width:137.2pt;height:116.15pt;z-index:251680768;visibility:visible;mso-wrap-style:square;mso-wrap-distance-left:9pt;mso-wrap-distance-top:0;mso-wrap-distance-right:9pt;mso-wrap-distance-bottom:0;mso-position-horizontal:absolute;mso-position-horizontal-relative:text;mso-position-vertical:absolute;mso-position-vertical-relative:text;v-text-anchor:top" o:gfxdata="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" filled="f" stroked="f" strokeweight=".5pt">
+                <v:textbox>
+                  <w:txbxContent>
+                    <w:p>
+                      <w:pPr>
+                        <w:pStyle w:val="Paragraphedeliste"/>
+                        <w:numPr>
+                          <w:ilvl w:val="0"/>
+                          <w:numId w:val="1"/>
+                        </w:numPr>
+                        <w:rPr>
+                          <w:b/>
+                          <w:bCs/>
+                          <w:sz w:val="32"/>
+                          <w:szCs w:val="32"/>
+                        </w:rPr>
+                      </w:pPr>
+                      <w:proofErr w:type="spellStart"/>
+                      <w:r>
+                        <w:rPr>
+                          <w:b/>
+                          <w:bCs/>
+                          <w:sz w:val="32"/>
+                          <w:szCs w:val="32"/>
+                        </w:rPr>
+                        <w:t>Num_mo</w:t>
+                      </w:r>
+                      <w:proofErr w:type="spellEnd"/>
+                    </w:p>
+                    <w:p>
+                      <w:pPr>
+                        <w:pStyle w:val="Paragraphedeliste"/>
+                        <w:numPr>
+                          <w:ilvl w:val="0"/>
+                          <w:numId w:val="1"/>
+                        </w:numPr>
+                        <w:rPr>
+                          <w:b/>
+                          <w:bCs/>
+                          <w:sz w:val="32"/>
+                          <w:szCs w:val="32"/>
+                        </w:rPr>
+                      </w:pPr>
+                      <w:r>
+                        <w:rPr>
+                          <w:b/>
+                          <w:bCs/>
+                          <w:sz w:val="32"/>
+                          <w:szCs w:val="32"/>
+                        </w:rPr>
+                        <w:t>Intitulé</w:t>
+                      </w:r>
+                    </w:p>
+                    <w:p>
+                      <w:pPr>
+                        <w:pStyle w:val="Paragraphedeliste"/>
+                        <w:numPr>
+                          <w:ilvl w:val="0"/>
+                          <w:numId w:val="1"/>
+                        </w:numPr>
+                        <w:rPr>
+                          <w:b/>
+                          <w:bCs/>
+                          <w:sz w:val="32"/>
+                          <w:szCs w:val="32"/>
+                        </w:rPr>
+                      </w:pPr>
+                      <w:r>
+                        <w:rPr>
+                          <w:b/>
+                          <w:bCs/>
+                          <w:sz w:val="32"/>
+                          <w:szCs w:val="32"/>
+                        </w:rPr>
+                        <w:t>Durée</w:t>
+                      </w:r>
+                    </w:p>
+                    <w:p>
+                      <w:pPr>
+                        <w:pStyle w:val="Paragraphedeliste"/>
+                        <w:numPr>
+                          <w:ilvl w:val="0"/>
+                          <w:numId w:val="1"/>
+                        </w:numPr>
+                        <w:rPr>
+                          <w:b/>
+                          <w:bCs/>
+                          <w:sz w:val="32"/>
+                          <w:szCs w:val="32"/>
+                        </w:rPr>
+                      </w:pPr>
+                      <w:proofErr w:type="gramStart"/>
+                      <w:r>
+                        <w:rPr>
+                          <w:b/>
+                          <w:bCs/>
+                          <w:sz w:val="32"/>
+                          <w:szCs w:val="32"/>
+                        </w:rPr>
+                        <w:t>type</w:t>
+                      </w:r>
+                      <w:proofErr w:type="gramEnd"/>
+                    </w:p>
+                  </w:txbxContent>
+                </v:textbox>
+              </v:shape>
+            </w:pict>
+          </mc:Fallback>
+        </mc:AlternateContent>
+      </w:r>
+      <w:r>
+        <w:rPr>
+          <w:noProof/>
+          <w:lang w:eastAsia="fr-FR"/>
+        </w:rPr>
+        <mc:AlternateContent>
+          <mc:Choice Requires="wps">
+            <w:drawing>
+              <wp:anchor distT="0" distB="0" distL="114300" distR="114300" simplePos="0" relativeHeight="251659264" behindDoc="0" locked="0" layoutInCell="1" allowOverlap="1" wp14:anchorId="7D42330A" wp14:editId="6FAD0F73">
+                <wp:simplePos x="0" y="0"/>
+                <wp:positionH relativeFrom="column">
+                  <wp:posOffset>-546963</wp:posOffset>
+                </wp:positionH>
+                <wp:positionV relativeFrom="paragraph">
+                  <wp:posOffset>160020</wp:posOffset>
+                </wp:positionV>
+                <wp:extent cx="2087593" cy="2346385"/>
+                <wp:effectExtent l="0" t="0" r="27305" b="15875"/>
+                <wp:wrapNone/>
+                <wp:docPr id="2" name="Rectangle 2"/>
+                <wp:cNvGraphicFramePr/>
+                <a:graphic xmlns:a="http://schemas.openxmlformats.org/drawingml/2006/main">
+                  <a:graphicData uri="http://schemas.microsoft.com/office/word/2010/wordprocessingShape">
+                    <wps:wsp>
+                      <wps:cNvSpPr/>
+                      <wps:spPr>
+                        <a:xfrm>
+                          <a:off x="0" y="0"/>
+                          <a:ext cx="2087593" cy="2346385"/>
+                        </a:xfrm>
+                        <a:prstGeom prst="rect">
+                          <a:avLst/>
+                        </a:prstGeom>
+                      </wps:spPr>
+                      <wps:style>
+                        <a:lnRef idx="2">
+                          <a:schemeClr val="accent4"/>
+                        </a:lnRef>
+                        <a:fillRef idx="1">
+                          <a:schemeClr val="lt1"/>
+                        </a:fillRef>
+                        <a:effectRef idx="0">
+                          <a:schemeClr val="accent4"/>
+                        </a:effectRef>
+                        <a:fontRef idx="minor">
+                          <a:schemeClr val="dk1"/>
+                        </a:fontRef>
+                      </wps:style>
+                      <wps:bodyPr rot="0" spcFirstLastPara="0" vertOverflow="overflow" horzOverflow="overflow" vert="horz" wrap="square" lIns="91440" tIns="45720" rIns="91440" bIns="45720" numCol="1" spcCol="0" rtlCol="0" fromWordArt="0" anchor="ctr" anchorCtr="0" forceAA="0" compatLnSpc="1">
+                        <a:prstTxWarp prst="textNoShape">
+                          <a:avLst/>
+                        </a:prstTxWarp>
+                        <a:noAutofit/>
+                      </wps:bodyPr>
+                    </wps:wsp>
+                  </a:graphicData>
+                </a:graphic>
+              </wp:anchor>
+            </w:drawing>
+          </mc:Choice>
+          <mc:Fallback>
+            <w:pict>
+              <v:rect w14:anchorId="2E2BB940" id="Rectangle 2" o:spid="_x0000_s1026" style="position:absolute;margin-left:-43.05pt;margin-top:12.6pt;width:164.4pt;height:184.75pt;z-index:251659264;visibility:visible;mso-wrap-style:square;mso-wrap-distance-left:9pt;mso-wrap-distance-top:0;mso-wrap-distance-right:9pt;mso-wrap-distance-bottom:0;mso-position-horizontal:absolute;mso-position-horizontal-relative:text;mso-position-vertical:absolute;mso-position-vertical-relative:text;v-text-anchor:middle" o:gfxdata="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" fillcolor="white [3201]" strokecolor="#ffc000 [3207]" strokeweight="1pt"/>
+            </w:pict>
+          </mc:Fallback>
+        </mc:AlternateContent>
+      </w:r>
+      <w:r>
+        <w:rPr>
+          <w:noProof/>
+          <w:lang w:eastAsia="fr-FR"/>
+        </w:rPr>
+        <mc:AlternateContent>
+          <mc:Choice Requires="wps">
+            <w:drawing>
+              <wp:anchor distT="0" distB="0" distL="114300" distR="114300" simplePos="0" relativeHeight="251673600" behindDoc="0" locked="0" layoutInCell="1" allowOverlap="1" wp14:anchorId="5D36A2B1" wp14:editId="140C3A25">
+                <wp:simplePos x="0" y="0"/>
+                <wp:positionH relativeFrom="column">
+                  <wp:posOffset>-55533</wp:posOffset>
+                </wp:positionH>
+                <wp:positionV relativeFrom="paragraph">
+                  <wp:posOffset>202565</wp:posOffset>
+                </wp:positionV>
+                <wp:extent cx="1207698" cy="379083"/>
+                <wp:effectExtent l="0" t="0" r="0" b="2540"/>
+                <wp:wrapNone/>
+                <wp:docPr id="10" name="Zone de texte 10"/>
+                <wp:cNvGraphicFramePr/>
+                <a:graphic xmlns:a="http://schemas.openxmlformats.org/drawingml/2006/main">
+                  <a:graphicData uri="http://schemas.microsoft.com/office/word/2010/wordprocessingShape">
+                    <wps:wsp>
+                      <wps:cNvSpPr txBox="1"/>
+                      <wps:spPr>
+                        <a:xfrm>
+                          <a:off x="0" y="0"/>
+                          <a:ext cx="1207698" cy="379083"/>
+                        </a:xfrm>
+                        <a:prstGeom prst="rect">
+                          <a:avLst/>
+                        </a:prstGeom>
+                        <a:noFill/>
+                        <a:ln w="6350">
+                          <a:noFill/>
+                        </a:ln>
+                      </wps:spPr>
+                      <wps:txbx>
+                        <w:txbxContent>
+                          <w:p>
+                            <w:pPr>
+                              <w:rPr>
+                                <w:b/>
+                                <w:bCs/>
+                                <w:color w:val="FFFFFF" w:themeColor="background1"/>
+                                <w:sz w:val="32"/>
+                                <w:szCs w:val="32"/>
+                                <w:lang w:val="fr-MA"/>
+                                <w14:shadow w14:blurRad="38100" w14:dist="19050" w14:dir="2700000" w14:sx="100000" w14:sy="100000" w14:kx="0" w14:ky="0" w14:algn="tl">
+                                  <w14:schemeClr w14:val="dk1">
+                                    <w14:alpha w14:val="60000"/>
+                                  </w14:schemeClr>
+                                </w14:shadow>
+                                <w14:textOutline w14:w="0" w14:cap="flat" w14:cmpd="sng" w14:algn="ctr">
+                                  <w14:noFill/>
+                                  <w14:prstDash w14:val="solid"/>
+                                  <w14:round/>
+                                </w14:textOutline>
+                              </w:rPr>
+                            </w:pPr>
+                            <w:r>
+                              <w:rPr>
+                                <w:b/>
+                                <w:bCs/>
+                                <w:color w:val="FFFFFF" w:themeColor="background1"/>
+                                <w:sz w:val="32"/>
+                                <w:szCs w:val="32"/>
+                                <w:lang w:val="fr-MA"/>
+                                <w14:shadow w14:blurRad="38100" w14:dist="19050" w14:dir="2700000" w14:sx="100000" w14:sy="100000" w14:kx="0" w14:ky="0" w14:algn="tl">
+                                  <w14:schemeClr w14:val="dk1">
+                                    <w14:alpha w14:val="60000"/>
+                                  </w14:schemeClr>
+                                </w14:shadow>
+                                <w14:textOutline w14:w="0" w14:cap="flat" w14:cmpd="sng" w14:algn="ctr">
+                                  <w14:noFill/>
+                                  <w14:prstDash w14:val="solid"/>
+                                  <w14:round/>
+                                </w14:textOutline>
+                              </w:rPr>
+                              <w:t>Module</w:t>
+                            </w:r>
+                          </w:p>
+                        </w:txbxContent>
+                      </wps:txbx>
+                      <wps:bodyPr rot="0" spcFirstLastPara="0" vertOverflow="overflow" horzOverflow="overflow" vert="horz" wrap="square" lIns="91440" tIns="45720" rIns="91440" bIns="45720" numCol="1" spcCol="0" rtlCol="0" fromWordArt="0" anchor="t" anchorCtr="0" forceAA="0" compatLnSpc="1">
+                        <a:prstTxWarp prst="textNoShape">
+                          <a:avLst/>
+                        </a:prstTxWarp>
+                        <a:noAutofit/>
+                      </wps:bodyPr>
+                    </wps:wsp>
+                  </a:graphicData>
+                </a:graphic>
+                <wp14:sizeRelV relativeFrom="margin">
+                  <wp14:pctHeight>0</wp14:pctHeight>
+                </wp14:sizeRelV>
+              </wp:anchor>
+            </w:drawing>
+          </mc:Choice>
+          <mc:Fallback>
+            <w:pict>
+              <v:shape w14:anchorId="5D36A2B1" id="Zone de texte 10" o:spid="_x0000_s1029" type="#_x0000_t202" style="position:absolute;margin-left:-4.35pt;margin-top:15.95pt;width:95.1pt;height:29.85pt;z-index:251673600;visibility:visible;mso-wrap-style:square;mso-height-percent:0;mso-wrap-distance-left:9pt;mso-wrap-distance-top:0;mso-wrap-distance-right:9pt;mso-wrap-distance-bottom:0;mso-position-horizontal:absolute;mso-position-horizontal-relative:text;mso-position-vertical:absolute;mso-position-vertical-relative:text;mso-height-percent:0;mso-height-relative:margin;v-text-anchor:top" o:gfxdata="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" filled="f" stroked="f" strokeweight=".5pt">
+                <v:textbox>
+                  <w:txbxContent>
+                    <w:p>
+                      <w:pPr>
+                        <w:rPr>
+                          <w:b/>
+                          <w:bCs/>
+                          <w:color w:val="FFFFFF" w:themeColor="background1"/>
+                          <w:sz w:val="32"/>
+                          <w:szCs w:val="32"/>
+                          <w:lang w:val="fr-MA"/>
+                          <w14:shadow w14:blurRad="38100" w14:dist="19050" w14:dir="2700000" w14:sx="100000" w14:sy="100000" w14:kx="0" w14:ky="0" w14:algn="tl">
+                            <w14:schemeClr w14:val="dk1">
+                              <w14:alpha w14:val="60000"/>
+                            </w14:schemeClr>
+                          </w14:shadow>
+                          <w14:textOutline w14:w="0" w14:cap="flat" w14:cmpd="sng" w14:algn="ctr">
+                            <w14:noFill/>
+                            <w14:prstDash w14:val="solid"/>
+                            <w14:round/>
+                          </w14:textOutline>
+                        </w:rPr>
+                      </w:pPr>
+                      <w:r>
+                        <w:rPr>
+                          <w:b/>
+                          <w:bCs/>
+                          <w:color w:val="FFFFFF" w:themeColor="background1"/>
+                          <w:sz w:val="32"/>
+                          <w:szCs w:val="32"/>
+                          <w:lang w:val="fr-MA"/>
+                          <w14:shadow w14:blurRad="38100" w14:dist="19050" w14:dir="2700000" w14:sx="100000" w14:sy="100000" w14:kx="0" w14:ky="0" w14:algn="tl">
+                            <w14:schemeClr w14:val="dk1">
+                              <w14:alpha w14:val="60000"/>
+                            </w14:schemeClr>
+                          </w14:shadow>
+                          <w14:textOutline w14:w="0" w14:cap="flat" w14:cmpd="sng" w14:algn="ctr">
+                            <w14:noFill/>
+                            <w14:prstDash w14:val="solid"/>
+                            <w14:round/>
+                          </w14:textOutline>
+                        </w:rPr>
+                        <w:t>Module</w:t>
+                      </w:r>
+                    </w:p>
+                  </w:txbxContent>
+                </v:textbox>
+              </v:shape>
+            </w:pict>
+          </mc:Fallback>
+        </mc:AlternateContent>
+      </w:r>
+      <w:r>
+        <w:rPr>
+          <w:noProof/>
+          <w:lang w:eastAsia="fr-FR"/>
+        </w:rPr>
+        <mc:AlternateContent>
+          <mc:Choice Requires="wps">
+            <w:drawing>
+              <wp:anchor distT="0" distB="0" distL="114300" distR="114300" simplePos="0" relativeHeight="251670528" behindDoc="0" locked="0" layoutInCell="1" allowOverlap="1" wp14:anchorId="341F48C0" wp14:editId="2F36C724">
+                <wp:simplePos x="0" y="0"/>
+                <wp:positionH relativeFrom="column">
+                  <wp:posOffset>-546327</wp:posOffset>
+                </wp:positionH>
+                <wp:positionV relativeFrom="paragraph">
+                  <wp:posOffset>160655</wp:posOffset>
+                </wp:positionV>
+                <wp:extent cx="2087245" cy="483080"/>
+                <wp:effectExtent l="0" t="0" r="27305" b="12700"/>
+                <wp:wrapNone/>
+                <wp:docPr id="8" name="Rectangle 8"/>
+                <wp:cNvGraphicFramePr/>
+                <a:graphic xmlns:a="http://schemas.openxmlformats.org/drawingml/2006/main">
+                  <a:graphicData uri="http://schemas.microsoft.com/office/word/2010/wordprocessingShape">
+                    <wps:wsp>
+                      <wps:cNvSpPr/>
+                      <wps:spPr>
+                        <a:xfrm>
+                          <a:off x="0" y="0"/>
+                          <a:ext cx="2087245" cy="483080"/>
+                        </a:xfrm>
+                        <a:prstGeom prst="rect">
+                          <a:avLst/>
+                        </a:prstGeom>
+                      </wps:spPr>
+                      <wps:style>
+                        <a:lnRef idx="2">
+                          <a:schemeClr val="accent2">
+                            <a:shade val="50000"/>
+                          </a:schemeClr>
+                        </a:lnRef>
+                        <a:fillRef idx="1">
+                          <a:schemeClr val="accent2"/>
+                        </a:fillRef>
+                        <a:effectRef idx="0">
+                          <a:schemeClr val="accent2"/>
+                        </a:effectRef>
+                        <a:fontRef idx="minor">
+                          <a:schemeClr val="lt1"/>
+                        </a:fontRef>
+                      </wps:style>
+                      <wps:bodyPr rot="0" spcFirstLastPara="0" vertOverflow="overflow" horzOverflow="overflow" vert="horz" wrap="square" lIns="91440" tIns="45720" rIns="91440" bIns="45720" numCol="1" spcCol="0" rtlCol="0" fromWordArt="0" anchor="ctr" anchorCtr="0" forceAA="0" compatLnSpc="1">
+                        <a:prstTxWarp prst="textNoShape">
+                          <a:avLst/>
+                        </a:prstTxWarp>
+                        <a:noAutofit/>
+                      </wps:bodyPr>
+                    </wps:wsp>
+                  </a:graphicData>
+                </a:graphic>
+              </wp:anchor>
+            </w:drawing>
+          </mc:Choice>
+          <mc:Fallback>
+            <w:pict>
+              <v:rect w14:anchorId="6169198F" id="Rectangle 8" o:spid="_x0000_s1026" style="position:absolute;margin-left:-43pt;margin-top:12.65pt;width:164.35pt;height:38.05pt;z-index:251670528;visibility:visible;mso-wrap-style:square;mso-wrap-distance-left:9pt;mso-wrap-distance-top:0;mso-wrap-distance-right:9pt;mso-wrap-distance-bottom:0;mso-position-horizontal:absolute;mso-position-horizontal-relative:text;mso-position-vertical:absolute;mso-position-vertical-relative:text;v-text-anchor:middle" o:gfxdata="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" fillcolor="#ed7d31 [3205]" strokecolor="#823b0b [1605]" strokeweight="1pt"/>
+            </w:pict>
+          </mc:Fallback>
+        </mc:AlternateContent>
+      </w:r>
+      <w:r>
+        <w:rPr>
+          <w:noProof/>
+          <w:lang w:eastAsia="fr-FR"/>
+        </w:rPr>
+        <mc:AlternateContent>
+          <mc:Choice Requires="wps">
+            <w:drawing>
+              <wp:anchor distT="0" distB="0" distL="114300" distR="114300" simplePos="0" relativeHeight="251686912" behindDoc="0" locked="0" layoutInCell="1" allowOverlap="1" wp14:anchorId="63827E4D" wp14:editId="20344217">
+                <wp:simplePos x="0" y="0"/>
+                <wp:positionH relativeFrom="column">
+                  <wp:posOffset>4214244</wp:posOffset>
+                </wp:positionH>
+                <wp:positionV relativeFrom="paragraph">
+                  <wp:posOffset>5888619</wp:posOffset>
+                </wp:positionV>
+                <wp:extent cx="1742536" cy="1475117"/>
+                <wp:effectExtent l="0" t="0" r="0" b="0"/>
+                <wp:wrapNone/>
+                <wp:docPr id="19" name="Zone de texte 19"/>
+                <wp:cNvGraphicFramePr/>
+                <a:graphic xmlns:a="http://schemas.openxmlformats.org/drawingml/2006/main">
+                  <a:graphicData uri="http://schemas.microsoft.com/office/word/2010/wordprocessingShape">
+                    <wps:wsp>
+                      <wps:cNvSpPr txBox="1"/>
+                      <wps:spPr>
+                        <a:xfrm>
+                          <a:off x="0" y="0"/>
+                          <a:ext cx="1742536" cy="1475117"/>
+                        </a:xfrm>
+                        <a:prstGeom prst="rect">
+                          <a:avLst/>
+                        </a:prstGeom>
+                        <a:noFill/>
+                        <a:ln w="6350">
+                          <a:noFill/>
+                        </a:ln>
+                      </wps:spPr>
+                      <wps:txbx>
+                        <w:txbxContent>
+                          <w:p>
+                            <w:pPr>
+                              <w:pStyle w:val="Paragraphedeliste"/>
+                              <w:numPr>
+                                <w:ilvl w:val="0"/>
+                                <w:numId w:val="1"/>
+                              </w:numPr>
+                              <w:rPr>
+                                <w:b/>
+                                <w:bCs/>
+                                <w:sz w:val="32"/>
+                                <w:szCs w:val="32"/>
+                              </w:rPr>
+                            </w:pPr>
+                            <w:r>
+                              <w:rPr>
+                                <w:b/>
+                                <w:bCs/>
+                                <w:sz w:val="32"/>
+                                <w:szCs w:val="32"/>
+                              </w:rPr>
+                              <w:t>Code</w:t>
+                            </w:r>
+                          </w:p>
+                          <w:p>
+                            <w:pPr>
+                              <w:pStyle w:val="Paragraphedeliste"/>
+                              <w:numPr>
+                                <w:ilvl w:val="0"/>
+                                <w:numId w:val="1"/>
+                              </w:numPr>
+                              <w:rPr>
+                                <w:b/>
+                                <w:bCs/>
+                                <w:sz w:val="32"/>
+                                <w:szCs w:val="32"/>
+                              </w:rPr>
+                            </w:pPr>
+                            <w:proofErr w:type="gramStart"/>
+                            <w:r>
+                              <w:rPr>
+                                <w:b/>
+                                <w:bCs/>
+                                <w:sz w:val="32"/>
+                                <w:szCs w:val="32"/>
+                              </w:rPr>
+                              <w:t>spécialité</w:t>
+                            </w:r>
+                            <w:proofErr w:type="gramEnd"/>
+                          </w:p>
+                          <w:p>
+                            <w:pPr>
+                              <w:pStyle w:val="Paragraphedeliste"/>
+                              <w:numPr>
+                                <w:ilvl w:val="0"/>
+                                <w:numId w:val="1"/>
+                              </w:numPr>
+                              <w:rPr>
+                                <w:b/>
+                                <w:bCs/>
+                                <w:sz w:val="32"/>
+                                <w:szCs w:val="32"/>
+                              </w:rPr>
+                            </w:pPr>
+                            <w:proofErr w:type="spellStart"/>
+                            <w:r>
+                              <w:rPr>
+                                <w:b/>
+                                <w:bCs/>
+                                <w:sz w:val="32"/>
+                                <w:szCs w:val="32"/>
+                              </w:rPr>
+                              <w:t>Nbr_étu</w:t>
+                            </w:r>
+                            <w:proofErr w:type="spellEnd"/>
+                          </w:p>
+                        </w:txbxContent>
+                      </wps:txbx>
+                      <wps:bodyPr rot="0" spcFirstLastPara="0" vertOverflow="overflow" horzOverflow="overflow" vert="horz" wrap="square" lIns="91440" tIns="45720" rIns="91440" bIns="45720" numCol="1" spcCol="0" rtlCol="0" fromWordArt="0" anchor="t" anchorCtr="0" forceAA="0" compatLnSpc="1">
+                        <a:prstTxWarp prst="textNoShape">
+                          <a:avLst/>
+                        </a:prstTxWarp>
+                        <a:noAutofit/>
+                      </wps:bodyPr>
+                    </wps:wsp>
+                  </a:graphicData>
+                </a:graphic>
+              </wp:anchor>
+            </w:drawing>
+          </mc:Choice>
+          <mc:Fallback>
+            <w:pict>
+              <v:shape w14:anchorId="63827E4D" id="Zone de texte 19" o:spid="_x0000_s1030" type="#_x0000_t202" style="position:absolute;margin-left:331.85pt;margin-top:463.65pt;width:137.2pt;height:116.15pt;z-index:251686912;visibility:visible;mso-wrap-style:square;mso-wrap-distance-left:9pt;mso-wrap-distance-top:0;mso-wrap-distance-right:9pt;mso-wrap-distance-bottom:0;mso-position-horizontal:absolute;mso-position-horizontal-relative:text;mso-position-vertical:absolute;mso-position-vertical-relative:text;v-text-anchor:top" o:gfxdata="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" filled="f" stroked="f" strokeweight=".5pt">
+                <v:textbox>
+                  <w:txbxContent>
+                    <w:p>
+                      <w:pPr>
+                        <w:pStyle w:val="Paragraphedeliste"/>
+                        <w:numPr>
+                          <w:ilvl w:val="0"/>
+                          <w:numId w:val="1"/>
+                        </w:numPr>
+                        <w:rPr>
+                          <w:b/>
+                          <w:bCs/>
+                          <w:sz w:val="32"/>
+                          <w:szCs w:val="32"/>
+                        </w:rPr>
+                      </w:pPr>
+                      <w:r>
+                        <w:rPr>
+                          <w:b/>
+                          <w:bCs/>
+                          <w:sz w:val="32"/>
+                          <w:szCs w:val="32"/>
+                        </w:rPr>
+                        <w:t>Code</w:t>
+                      </w:r>
+                    </w:p>
+                    <w:p>
+                      <w:pPr>
+                        <w:pStyle w:val="Paragraphedeliste"/>
+                        <w:numPr>
+                          <w:ilvl w:val="0"/>
+                          <w:numId w:val="1"/>
+                        </w:numPr>
+                        <w:rPr>
+                          <w:b/>
+                          <w:bCs/>
+                          <w:sz w:val="32"/>
+                          <w:szCs w:val="32"/>
+                        </w:rPr>
+                      </w:pPr>
+                      <w:proofErr w:type="gramStart"/>
+                      <w:r>
+                        <w:rPr>
+                          <w:b/>
+                          <w:bCs/>
+                          <w:sz w:val="32"/>
+                          <w:szCs w:val="32"/>
+                        </w:rPr>
+                        <w:t>spécialité</w:t>
+                      </w:r>
+                      <w:proofErr w:type="gramEnd"/>
+                    </w:p>
+                    <w:p>
+                      <w:pPr>
+                        <w:pStyle w:val="Paragraphedeliste"/>
+                        <w:numPr>
+                          <w:ilvl w:val="0"/>
+                          <w:numId w:val="1"/>
+                        </w:numPr>
+                        <w:rPr>
+                          <w:b/>
+                          <w:bCs/>
+                          <w:sz w:val="32"/>
+                          <w:szCs w:val="32"/>
+                        </w:rPr>
+                      </w:pPr>
+                      <w:proofErr w:type="spellStart"/>
+                      <w:r>
+                        <w:rPr>
+                          <w:b/>
+                          <w:bCs/>
+                          <w:sz w:val="32"/>
+                          <w:szCs w:val="32"/>
+                        </w:rPr>
+                        <w:t>Nbr_étu</w:t>
+                      </w:r>
+                      <w:proofErr w:type="spellEnd"/>
+                    </w:p>
+                  </w:txbxContent>
+                </v:textbox>
+              </v:shape>
+            </w:pict>
+          </mc:Fallback>
+        </mc:AlternateContent>
+      </w:r>
+      <w:r>
+        <w:rPr>
+          <w:noProof/>
+          <w:lang w:eastAsia="fr-FR"/>
+        </w:rPr>
+        <mc:AlternateContent>
+          <mc:Choice Requires="wps">
+            <w:drawing>
+              <wp:anchor distT="0" distB="0" distL="114300" distR="114300" simplePos="0" relativeHeight="251684864" behindDoc="0" locked="0" layoutInCell="1" allowOverlap="1" wp14:anchorId="0FD83856" wp14:editId="74F5F5C2">
+                <wp:simplePos x="0" y="0"/>
+                <wp:positionH relativeFrom="column">
+                  <wp:posOffset>57066</wp:posOffset>
+                </wp:positionH>
+                <wp:positionV relativeFrom="paragraph">
+                  <wp:posOffset>5897245</wp:posOffset>
+                </wp:positionV>
+                <wp:extent cx="1837331" cy="1475105"/>
+                <wp:effectExtent l="0" t="0" r="0" b="0"/>
+                <wp:wrapNone/>
+                <wp:docPr id="18" name="Zone de texte 18"/>
+                <wp:cNvGraphicFramePr/>
+                <a:graphic xmlns:a="http://schemas.openxmlformats.org/drawingml/2006/main">
+                  <a:graphicData uri="http://schemas.microsoft.com/office/word/2010/wordprocessingShape">
+                    <wps:wsp>
+                      <wps:cNvSpPr txBox="1"/>
+                      <wps:spPr>
+                        <a:xfrm>
+                          <a:off x="0" y="0"/>
+                          <a:ext cx="1837331" cy="1475105"/>
+                        </a:xfrm>
+                        <a:prstGeom prst="rect">
+                          <a:avLst/>
+                        </a:prstGeom>
+                        <a:noFill/>
+                        <a:ln w="6350">
+                          <a:noFill/>
+                        </a:ln>
+                      </wps:spPr>
+                      <wps:txbx>
+                        <w:txbxContent>
+                          <w:p>
+                            <w:pPr>
+                              <w:pStyle w:val="Paragraphedeliste"/>
+                              <w:numPr>
+                                <w:ilvl w:val="0"/>
+                                <w:numId w:val="1"/>
+                              </w:numPr>
+                              <w:rPr>
+                                <w:b/>
+                                <w:bCs/>
+                                <w:sz w:val="32"/>
+                                <w:szCs w:val="32"/>
+                              </w:rPr>
+                            </w:pPr>
+                            <w:proofErr w:type="spellStart"/>
+                            <w:r>
+                              <w:rPr>
+                                <w:b/>
+                                <w:bCs/>
+                                <w:sz w:val="32"/>
+                                <w:szCs w:val="32"/>
+                              </w:rPr>
+                              <w:t>Code_prof</w:t>
+                            </w:r>
+                            <w:proofErr w:type="spellEnd"/>
+                          </w:p>
+                          <w:p>
+                            <w:pPr>
+                              <w:pStyle w:val="Paragraphedeliste"/>
+                              <w:numPr>
+                                <w:ilvl w:val="0"/>
+                                <w:numId w:val="1"/>
+                              </w:numPr>
+                              <w:rPr>
+                                <w:b/>
+                                <w:bCs/>
+                                <w:sz w:val="32"/>
+                                <w:szCs w:val="32"/>
+                              </w:rPr>
+                            </w:pPr>
+                            <w:proofErr w:type="spellStart"/>
+                            <w:r>
+                              <w:rPr>
+                                <w:b/>
+                                <w:bCs/>
+                                <w:sz w:val="32"/>
+                                <w:szCs w:val="32"/>
+                              </w:rPr>
+                              <w:t>Nom_prof</w:t>
+                            </w:r>
+                            <w:proofErr w:type="spellEnd"/>
+                          </w:p>
+                          <w:p>
+                            <w:pPr>
+                              <w:pStyle w:val="Paragraphedeliste"/>
+                              <w:numPr>
+                                <w:ilvl w:val="0"/>
+                                <w:numId w:val="1"/>
+                              </w:numPr>
+                              <w:rPr>
+                                <w:b/>
+                                <w:bCs/>
+                                <w:sz w:val="32"/>
+                                <w:szCs w:val="32"/>
+                              </w:rPr>
+                            </w:pPr>
+                            <w:proofErr w:type="spellStart"/>
+                            <w:r>
+                              <w:rPr>
+                                <w:b/>
+                                <w:bCs/>
+                                <w:sz w:val="32"/>
+                                <w:szCs w:val="32"/>
+                              </w:rPr>
+                              <w:t>Prénom_prof</w:t>
+                            </w:r>
+                            <w:proofErr w:type="spellEnd"/>
+                          </w:p>
+                          <w:p>
+                            <w:pPr>
+                              <w:pStyle w:val="Paragraphedeliste"/>
+                              <w:numPr>
+                                <w:ilvl w:val="0"/>
+                                <w:numId w:val="1"/>
+                              </w:numPr>
+                              <w:rPr>
+                                <w:b/>
+                                <w:bCs/>
+                                <w:sz w:val="32"/>
+                                <w:szCs w:val="32"/>
+                              </w:rPr>
+                            </w:pPr>
+                            <w:proofErr w:type="spellStart"/>
+                            <w:r>
+                              <w:rPr>
+                                <w:b/>
+                                <w:bCs/>
+                                <w:sz w:val="32"/>
+                                <w:szCs w:val="32"/>
+                              </w:rPr>
+                              <w:t>Adress_prof</w:t>
+                            </w:r>
+                            <w:proofErr w:type="spellEnd"/>
+                          </w:p>
+                        </w:txbxContent>
+                      </wps:txbx>
+                      <wps:bodyPr rot="0" spcFirstLastPara="0" vertOverflow="overflow" horzOverflow="overflow" vert="horz" wrap="square" lIns="91440" tIns="45720" rIns="91440" bIns="45720" numCol="1" spcCol="0" rtlCol="0" fromWordArt="0" anchor="t" anchorCtr="0" forceAA="0" compatLnSpc="1">
+                        <a:prstTxWarp prst="textNoShape">
+                          <a:avLst/>
+                        </a:prstTxWarp>
+                        <a:noAutofit/>
+                      </wps:bodyPr>
+                    </wps:wsp>
+                  </a:graphicData>
+                </a:graphic>
+                <wp14:sizeRelH relativeFrom="margin">
+                  <wp14:pctWidth>0</wp14:pctWidth>
+                </wp14:sizeRelH>
+              </wp:anchor>
+            </w:drawing>
+          </mc:Choice>
+          <mc:Fallback>
+            <w:pict>
+              <v:shape w14:anchorId="0FD83856" id="Zone de texte 18" o:spid="_x0000_s1031" type="#_x0000_t202" style="position:absolute;margin-left:4.5pt;margin-top:464.35pt;width:144.65pt;height:116.15pt;z-index:251684864;visibility:visible;mso-wrap-style:square;mso-width-percent:0;mso-wrap-distance-left:9pt;mso-wrap-distance-top:0;mso-wrap-distance-right:9pt;mso-wrap-distance-bottom:0;mso-position-horizontal:absolute;mso-position-horizontal-relative:text;mso-position-vertical:absolute;mso-position-vertical-relative:text;mso-width-percent:0;mso-width-relative:margin;v-text-anchor:top" o:gfxdata="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" filled="f" stroked="f" strokeweight=".5pt">
+                <v:textbox>
+                  <w:txbxContent>
+                    <w:p>
+                      <w:pPr>
+                        <w:pStyle w:val="Paragraphedeliste"/>
+                        <w:numPr>
+                          <w:ilvl w:val="0"/>
+                          <w:numId w:val="1"/>
+                        </w:numPr>
+                        <w:rPr>
+                          <w:b/>
+                          <w:bCs/>
+                          <w:sz w:val="32"/>
+                          <w:szCs w:val="32"/>
+                        </w:rPr>
+                      </w:pPr>
+                      <w:proofErr w:type="spellStart"/>
+                      <w:r>
+                        <w:rPr>
+                          <w:b/>
+                          <w:bCs/>
+                          <w:sz w:val="32"/>
+                          <w:szCs w:val="32"/>
+                        </w:rPr>
+                        <w:t>Code_prof</w:t>
+                      </w:r>
+                      <w:proofErr w:type="spellEnd"/>
+                    </w:p>
+                    <w:p>
+                      <w:pPr>
+                        <w:pStyle w:val="Paragraphedeliste"/>
+                        <w:numPr>
+                          <w:ilvl w:val="0"/>
+                          <w:numId w:val="1"/>
+                        </w:numPr>
+                        <w:rPr>
+                          <w:b/>
+                          <w:bCs/>
+                          <w:sz w:val="32"/>
+                          <w:szCs w:val="32"/>
+                        </w:rPr>
+                      </w:pPr>
+                      <w:proofErr w:type="spellStart"/>
+                      <w:r>
+                        <w:rPr>
+                          <w:b/>
+                          <w:bCs/>
+                          <w:sz w:val="32"/>
+                          <w:szCs w:val="32"/>
+                        </w:rPr>
+                        <w:t>Nom_prof</w:t>
+                      </w:r>
+                      <w:proofErr w:type="spellEnd"/>
+                    </w:p>
+                    <w:p>
+                      <w:pPr>
+                        <w:pStyle w:val="Paragraphedeliste"/>
+                        <w:numPr>
+                          <w:ilvl w:val="0"/>
+                          <w:numId w:val="1"/>
+                        </w:numPr>
+                        <w:rPr>
+                          <w:b/>
+                          <w:bCs/>
+                          <w:sz w:val="32"/>
+                          <w:szCs w:val="32"/>
+                        </w:rPr>
+                      </w:pPr>
+                      <w:proofErr w:type="spellStart"/>
+                      <w:r>
+                        <w:rPr>
+                          <w:b/>
+                          <w:bCs/>
+                          <w:sz w:val="32"/>
+                          <w:szCs w:val="32"/>
+                        </w:rPr>
+                        <w:t>Prénom_prof</w:t>
+                      </w:r>
+                      <w:proofErr w:type="spellEnd"/>
+                    </w:p>
+                    <w:p>
+                      <w:pPr>
+                        <w:pStyle w:val="Paragraphedeliste"/>
+                        <w:numPr>
+                          <w:ilvl w:val="0"/>
+                          <w:numId w:val="1"/>
+                        </w:numPr>
+                        <w:rPr>
+                          <w:b/>
+                          <w:bCs/>
+                          <w:sz w:val="32"/>
+                          <w:szCs w:val="32"/>
+                        </w:rPr>
+                      </w:pPr>
+                      <w:proofErr w:type="spellStart"/>
+                      <w:r>
+                        <w:rPr>
+                          <w:b/>
+                          <w:bCs/>
+                          <w:sz w:val="32"/>
+                          <w:szCs w:val="32"/>
+                        </w:rPr>
+                        <w:t>Adress_prof</w:t>
+                      </w:r>
+                      <w:proofErr w:type="spellEnd"/>
+                    </w:p>
+                  </w:txbxContent>
+                </v:textbox>
+              </v:shape>
+            </w:pict>
+          </mc:Fallback>
+        </mc:AlternateContent>
+      </w:r>
+      <w:r>
+        <w:rPr>
+          <w:noProof/>
+          <w:lang w:eastAsia="fr-FR"/>
+        </w:rPr>
+        <mc:AlternateContent>
+          <mc:Choice Requires="wps">
+            <w:drawing>
+              <wp:anchor distT="0" distB="0" distL="114300" distR="114300" simplePos="0" relativeHeight="251679744" behindDoc="0" locked="0" layoutInCell="1" allowOverlap="1" wp14:anchorId="1AE20E5D" wp14:editId="6D4DB510">
+                <wp:simplePos x="0" y="0"/>
+                <wp:positionH relativeFrom="column">
+                  <wp:posOffset>4534487</wp:posOffset>
+                </wp:positionH>
+                <wp:positionV relativeFrom="paragraph">
+                  <wp:posOffset>5233035</wp:posOffset>
+                </wp:positionV>
+                <wp:extent cx="1207698" cy="379083"/>
+                <wp:effectExtent l="0" t="0" r="0" b="2540"/>
+                <wp:wrapNone/>
+                <wp:docPr id="14" name="Zone de texte 14"/>
+                <wp:cNvGraphicFramePr/>
+                <a:graphic xmlns:a="http://schemas.openxmlformats.org/drawingml/2006/main">
+                  <a:graphicData uri="http://schemas.microsoft.com/office/word/2010/wordprocessingShape">
+                    <wps:wsp>
+                      <wps:cNvSpPr txBox="1"/>
+                      <wps:spPr>
+                        <a:xfrm>
+                          <a:off x="0" y="0"/>
+                          <a:ext cx="1207698" cy="379083"/>
+                        </a:xfrm>
+                        <a:prstGeom prst="rect">
+                          <a:avLst/>
+                        </a:prstGeom>
+                        <a:noFill/>
+                        <a:ln w="6350">
+                          <a:noFill/>
+                        </a:ln>
+                      </wps:spPr>
+                      <wps:txbx>
+                        <w:txbxContent>
+                          <w:p>
+                            <w:pPr>
+                              <w:rPr>
+                                <w:b/>
+                                <w:bCs/>
+                                <w:color w:val="FFFFFF" w:themeColor="background1"/>
+                                <w:sz w:val="32"/>
+                                <w:szCs w:val="32"/>
+                                <w:lang w:val="fr-MA"/>
+                                <w14:shadow w14:blurRad="38100" w14:dist="19050" w14:dir="2700000" w14:sx="100000" w14:sy="100000" w14:kx="0" w14:ky="0" w14:algn="tl">
+                                  <w14:schemeClr w14:val="dk1">
+                                    <w14:alpha w14:val="60000"/>
+                                  </w14:schemeClr>
+                                </w14:shadow>
+                                <w14:textOutline w14:w="0" w14:cap="flat" w14:cmpd="sng" w14:algn="ctr">
+                                  <w14:noFill/>
+                                  <w14:prstDash w14:val="solid"/>
+                                  <w14:round/>
+                                </w14:textOutline>
+                              </w:rPr>
+                            </w:pPr>
+                            <w:r>
+                              <w:rPr>
+                                <w:b/>
+                                <w:bCs/>
+                                <w:color w:val="FFFFFF" w:themeColor="background1"/>
+                                <w:sz w:val="32"/>
+                                <w:szCs w:val="32"/>
+                                <w:lang w:val="fr-MA"/>
+                                <w14:shadow w14:blurRad="38100" w14:dist="19050" w14:dir="2700000" w14:sx="100000" w14:sy="100000" w14:kx="0" w14:ky="0" w14:algn="tl">
+                                  <w14:schemeClr w14:val="dk1">
+                                    <w14:alpha w14:val="60000"/>
+                                  </w14:schemeClr>
+                                </w14:shadow>
+                                <w14:textOutline w14:w="0" w14:cap="flat" w14:cmpd="sng" w14:algn="ctr">
+                                  <w14:noFill/>
+                                  <w14:prstDash w14:val="solid"/>
+                                  <w14:round/>
+                                </w14:textOutline>
+                              </w:rPr>
+                              <w:t>Groupe</w:t>
+                            </w:r>
+                          </w:p>
+                        </w:txbxContent>
+                      </wps:txbx>
+                      <wps:bodyPr rot="0" spcFirstLastPara="0" vertOverflow="overflow" horzOverflow="overflow" vert="horz" wrap="square" lIns="91440" tIns="45720" rIns="91440" bIns="45720" numCol="1" spcCol="0" rtlCol="0" fromWordArt="0" anchor="t" anchorCtr="0" forceAA="0" compatLnSpc="1">
+                        <a:prstTxWarp prst="textNoShape">
+                          <a:avLst/>
+                        </a:prstTxWarp>
+                        <a:noAutofit/>
+                      </wps:bodyPr>
+                    </wps:wsp>
+                  </a:graphicData>
+                </a:graphic>
+                <wp14:sizeRelV relativeFrom="margin">
+                  <wp14:pctHeight>0</wp14:pctHeight>
+                </wp14:sizeRelV>
+              </wp:anchor>
+            </w:drawing>
+          </mc:Choice>
+          <mc:Fallback>
+            <w:pict>
+              <v:shape w14:anchorId="1AE20E5D" id="Zone de texte 14" o:spid="_x0000_s1032" type="#_x0000_t202" style="position:absolute;margin-left:357.05pt;margin-top:412.05pt;width:95.1pt;height:29.85pt;z-index:251679744;visibility:visible;mso-wrap-style:square;mso-height-percent:0;mso-wrap-distance-left:9pt;mso-wrap-distance-top:0;mso-wrap-distance-right:9pt;mso-wrap-distance-bottom:0;mso-position-horizontal:absolute;mso-position-horizontal-relative:text;mso-position-vertical:absolute;mso-position-vertical-relative:text;mso-height-percent:0;mso-height-relative:margin;v-text-anchor:top" o:gfxdata="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" filled="f" stroked="f" strokeweight=".5pt">
+                <v:textbox>
+                  <w:txbxContent>
+                    <w:p>
+                      <w:pPr>
+                        <w:rPr>
+                          <w:b/>
+                          <w:bCs/>
+                          <w:color w:val="FFFFFF" w:themeColor="background1"/>
+                          <w:sz w:val="32"/>
+                          <w:szCs w:val="32"/>
+                          <w:lang w:val="fr-MA"/>
+                          <w14:shadow w14:blurRad="38100" w14:dist="19050" w14:dir="2700000" w14:sx="100000" w14:sy="100000" w14:kx="0" w14:ky="0" w14:algn="tl">
+                            <w14:schemeClr w14:val="dk1">
+                              <w14:alpha w14:val="60000"/>
+                            </w14:schemeClr>
+                          </w14:shadow>
+                          <w14:textOutline w14:w="0" w14:cap="flat" w14:cmpd="sng" w14:algn="ctr">
+                            <w14:noFill/>
+                            <w14:prstDash w14:val="solid"/>
+                            <w14:round/>
+                          </w14:textOutline>
+                        </w:rPr>
+                      </w:pPr>
+                      <w:r>
+                        <w:rPr>
+                          <w:b/>
+                          <w:bCs/>
+                          <w:color w:val="FFFFFF" w:themeColor="background1"/>
+                          <w:sz w:val="32"/>
+                          <w:szCs w:val="32"/>
+                          <w:lang w:val="fr-MA"/>
+                          <w14:shadow w14:blurRad="38100" w14:dist="19050" w14:dir="2700000" w14:sx="100000" w14:sy="100000" w14:kx="0" w14:ky="0" w14:algn="tl">
+                            <w14:schemeClr w14:val="dk1">
+                              <w14:alpha w14:val="60000"/>
+                            </w14:schemeClr>
+                          </w14:shadow>
+                          <w14:textOutline w14:w="0" w14:cap="flat" w14:cmpd="sng" w14:algn="ctr">
+                            <w14:noFill/>
+                            <w14:prstDash w14:val="solid"/>
+                            <w14:round/>
+                          </w14:textOutline>
+                        </w:rPr>
+                        <w:t>Groupe</w:t>
+                      </w:r>
+                    </w:p>
+                  </w:txbxContent>
+                </v:textbox>
+              </v:shape>
+            </w:pict>
+          </mc:Fallback>
+        </mc:AlternateContent>
+      </w:r>
+      <w:r>
+        <w:rPr>
+          <w:noProof/>
+          <w:lang w:eastAsia="fr-FR"/>
+        </w:rPr>
+        <mc:AlternateContent>
+          <mc:Choice Requires="wps">
+            <w:drawing>
+              <wp:anchor distT="0" distB="0" distL="114300" distR="114300" simplePos="0" relativeHeight="251677696" behindDoc="0" locked="0" layoutInCell="1" allowOverlap="1" wp14:anchorId="59281841" wp14:editId="72374FC0">
+                <wp:simplePos x="0" y="0"/>
+                <wp:positionH relativeFrom="column">
+                  <wp:posOffset>540325</wp:posOffset>
+                </wp:positionH>
+                <wp:positionV relativeFrom="paragraph">
+                  <wp:posOffset>5311296</wp:posOffset>
+                </wp:positionV>
+                <wp:extent cx="1207698" cy="379083"/>
+                <wp:effectExtent l="0" t="0" r="0" b="2540"/>
+                <wp:wrapNone/>
+                <wp:docPr id="13" name="Zone de texte 13"/>
+                <wp:cNvGraphicFramePr/>
+                <a:graphic xmlns:a="http://schemas.openxmlformats.org/drawingml/2006/main">
+                  <a:graphicData uri="http://schemas.microsoft.com/office/word/2010/wordprocessingShape">
+                    <wps:wsp>
+                      <wps:cNvSpPr txBox="1"/>
+                      <wps:spPr>
+                        <a:xfrm>
+                          <a:off x="0" y="0"/>
+                          <a:ext cx="1207698" cy="379083"/>
+                        </a:xfrm>
+                        <a:prstGeom prst="rect">
+                          <a:avLst/>
+                        </a:prstGeom>
+                        <a:noFill/>
+                        <a:ln w="6350">
+                          <a:noFill/>
+                        </a:ln>
+                      </wps:spPr>
+                      <wps:txbx>
+                        <w:txbxContent>
+                          <w:p>
+                            <w:pPr>
+                              <w:rPr>
+                                <w:b/>
+                                <w:bCs/>
+                                <w:color w:val="FFFFFF" w:themeColor="background1"/>
+                                <w:sz w:val="32"/>
+                                <w:szCs w:val="32"/>
+                                <w:lang w:val="fr-MA"/>
+                                <w14:shadow w14:blurRad="38100" w14:dist="19050" w14:dir="2700000" w14:sx="100000" w14:sy="100000" w14:kx="0" w14:ky="0" w14:algn="tl">
+                                  <w14:schemeClr w14:val="dk1">
+                                    <w14:alpha w14:val="60000"/>
+                                  </w14:schemeClr>
+                                </w14:shadow>
+                                <w14:textOutline w14:w="0" w14:cap="flat" w14:cmpd="sng" w14:algn="ctr">
+                                  <w14:noFill/>
+                                  <w14:prstDash w14:val="solid"/>
+                                  <w14:round/>
+                                </w14:textOutline>
+                              </w:rPr>
+                            </w:pPr>
+                            <w:r>
+                              <w:rPr>
+                                <w:b/>
+                                <w:bCs/>
+                                <w:color w:val="FFFFFF" w:themeColor="background1"/>
+                                <w:sz w:val="32"/>
+                                <w:szCs w:val="32"/>
+                                <w:lang w:val="fr-MA"/>
+                                <w14:shadow w14:blurRad="38100" w14:dist="19050" w14:dir="2700000" w14:sx="100000" w14:sy="100000" w14:kx="0" w14:ky="0" w14:algn="tl">
+                                  <w14:schemeClr w14:val="dk1">
+                                    <w14:alpha w14:val="60000"/>
+                                  </w14:schemeClr>
+                                </w14:shadow>
+                                <w14:textOutline w14:w="0" w14:cap="flat" w14:cmpd="sng" w14:algn="ctr">
+                                  <w14:noFill/>
+                                  <w14:prstDash w14:val="solid"/>
+                                  <w14:round/>
+                                </w14:textOutline>
+                              </w:rPr>
+                              <w:t>Enseignant</w:t>
+                            </w:r>
+                          </w:p>
+                        </w:txbxContent>
+                      </wps:txbx>
+                      <wps:bodyPr rot="0" spcFirstLastPara="0" vertOverflow="overflow" horzOverflow="overflow" vert="horz" wrap="square" lIns="91440" tIns="45720" rIns="91440" bIns="45720" numCol="1" spcCol="0" rtlCol="0" fromWordArt="0" anchor="t" anchorCtr="0" forceAA="0" compatLnSpc="1">
+                        <a:prstTxWarp prst="textNoShape">
+                          <a:avLst/>
+                        </a:prstTxWarp>
+                        <a:noAutofit/>
+                      </wps:bodyPr>
+                    </wps:wsp>
+                  </a:graphicData>
+                </a:graphic>
+                <wp14:sizeRelV relativeFrom="margin">
+                  <wp14:pctHeight>0</wp14:pctHeight>
+                </wp14:sizeRelV>
+              </wp:anchor>
+            </w:drawing>
+          </mc:Choice>
+          <mc:Fallback>
+            <w:pict>
+              <v:shape w14:anchorId="59281841" id="Zone de texte 13" o:spid="_x0000_s1033" type="#_x0000_t202" style="position:absolute;margin-left:42.55pt;margin-top:418.2pt;width:95.1pt;height:29.85pt;z-index:251677696;visibility:visible;mso-wrap-style:square;mso-height-percent:0;mso-wrap-distance-left:9pt;mso-wrap-distance-top:0;mso-wrap-distance-right:9pt;mso-wrap-distance-bottom:0;mso-position-horizontal:absolute;mso-position-horizontal-relative:text;mso-position-vertical:absolute;mso-position-vertical-relative:text;mso-height-percent:0;mso-height-relative:margin;v-text-anchor:top" o:gfxdata="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" filled="f" stroked="f" strokeweight=".5pt">
+                <v:textbox>
+                  <w:txbxContent>
+                    <w:p>
+                      <w:pPr>
+                        <w:rPr>
+                          <w:b/>
+                          <w:bCs/>
+                          <w:color w:val="FFFFFF" w:themeColor="background1"/>
+                          <w:sz w:val="32"/>
+                          <w:szCs w:val="32"/>
+                          <w:lang w:val="fr-MA"/>
+                          <w14:shadow w14:blurRad="38100" w14:dist="19050" w14:dir="2700000" w14:sx="100000" w14:sy="100000" w14:kx="0" w14:ky="0" w14:algn="tl">
+                            <w14:schemeClr w14:val="dk1">
+                              <w14:alpha w14:val="60000"/>
+                            </w14:schemeClr>
+                          </w14:shadow>
+                          <w14:textOutline w14:w="0" w14:cap="flat" w14:cmpd="sng" w14:algn="ctr">
+                            <w14:noFill/>
+                            <w14:prstDash w14:val="solid"/>
+                            <w14:round/>
+                          </w14:textOutline>
+                        </w:rPr>
+                      </w:pPr>
+                      <w:r>
+                        <w:rPr>
+                          <w:b/>
+                          <w:bCs/>
+                          <w:color w:val="FFFFFF" w:themeColor="background1"/>
+                          <w:sz w:val="32"/>
+                          <w:szCs w:val="32"/>
+                          <w:lang w:val="fr-MA"/>
+                          <w14:shadow w14:blurRad="38100" w14:dist="19050" w14:dir="2700000" w14:sx="100000" w14:sy="100000" w14:kx="0" w14:ky="0" w14:algn="tl">
+                            <w14:schemeClr w14:val="dk1">
+                              <w14:alpha w14:val="60000"/>
+                            </w14:schemeClr>
+                          </w14:shadow>
+                          <w14:textOutline w14:w="0" w14:cap="flat" w14:cmpd="sng" w14:algn="ctr">
+                            <w14:noFill/>
+                            <w14:prstDash w14:val="solid"/>
+                            <w14:round/>
+                          </w14:textOutline>
+                        </w:rPr>
+                        <w:t>Enseignant</w:t>
+                      </w:r>
+                    </w:p>
+                  </w:txbxContent>
+                </v:textbox>
+              </v:shape>
+            </w:pict>
+          </mc:Fallback>
+        </mc:AlternateContent>
+      </w:r>
+      <w:r>
+        <w:rPr>
+          <w:noProof/>
+          <w:lang w:eastAsia="fr-FR"/>
+        </w:rPr>
+        <mc:AlternateContent>
+          <mc:Choice Requires="wps">
+            <w:drawing>
+              <wp:anchor distT="0" distB="0" distL="114300" distR="114300" simplePos="0" relativeHeight="251666432" behindDoc="0" locked="0" layoutInCell="1" allowOverlap="1" wp14:anchorId="4EFB664B" wp14:editId="1D903AAB">
+                <wp:simplePos x="0" y="0"/>
+                <wp:positionH relativeFrom="column">
+                  <wp:posOffset>4034107</wp:posOffset>
+                </wp:positionH>
+                <wp:positionV relativeFrom="paragraph">
+                  <wp:posOffset>5232892</wp:posOffset>
+                </wp:positionV>
+                <wp:extent cx="2087245" cy="483080"/>
+                <wp:effectExtent l="0" t="0" r="27305" b="12700"/>
+                <wp:wrapNone/>
+                <wp:docPr id="6" name="Rectangle 6"/>
+                <wp:cNvGraphicFramePr/>
+                <a:graphic xmlns:a="http://schemas.openxmlformats.org/drawingml/2006/main">
+                  <a:graphicData uri="http://schemas.microsoft.com/office/word/2010/wordprocessingShape">
+                    <wps:wsp>
+                      <wps:cNvSpPr/>
+                      <wps:spPr>
+                        <a:xfrm>
+                          <a:off x="0" y="0"/>
+                          <a:ext cx="2087245" cy="483080"/>
+                        </a:xfrm>
+                        <a:prstGeom prst="rect">
+                          <a:avLst/>
+                        </a:prstGeom>
+                      </wps:spPr>
+                      <wps:style>
+                        <a:lnRef idx="2">
+                          <a:schemeClr val="accent1">
+                            <a:shade val="50000"/>
+                          </a:schemeClr>
+                        </a:lnRef>
+                        <a:fillRef idx="1">
+                          <a:schemeClr val="accent1"/>
+                        </a:fillRef>
+                        <a:effectRef idx="0">
+                          <a:schemeClr val="accent1"/>
+                        </a:effectRef>
+                        <a:fontRef idx="minor">
+                          <a:schemeClr val="lt1"/>
+                        </a:fontRef>
+                      </wps:style>
+                      <wps:bodyPr rot="0" spcFirstLastPara="0" vertOverflow="overflow" horzOverflow="overflow" vert="horz" wrap="square" lIns="91440" tIns="45720" rIns="91440" bIns="45720" numCol="1" spcCol="0" rtlCol="0" fromWordArt="0" anchor="ctr" anchorCtr="0" forceAA="0" compatLnSpc="1">
+                        <a:prstTxWarp prst="textNoShape">
+                          <a:avLst/>
+                        </a:prstTxWarp>
+                        <a:noAutofit/>
+                      </wps:bodyPr>
+                    </wps:wsp>
+                  </a:graphicData>
+                </a:graphic>
+              </wp:anchor>
+            </w:drawing>
+          </mc:Choice>
+          <mc:Fallback>
+            <w:pict>
+              <v:rect w14:anchorId="69D58FE1" id="Rectangle 6" o:spid="_x0000_s1026" style="position:absolute;margin-left:317.65pt;margin-top:412.05pt;width:164.35pt;height:38.05pt;z-index:251666432;visibility:visible;mso-wrap-style:square;mso-wrap-distance-left:9pt;mso-wrap-distance-top:0;mso-wrap-distance-right:9pt;mso-wrap-distance-bottom:0;mso-position-horizontal:absolute;mso-position-horizontal-relative:text;mso-position-vertical:absolute;mso-position-vertical-relative:text;v-text-anchor:middle" o:gfxdata="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" fillcolor="#5b9bd5 [3204]" strokecolor="#1f4d78 [1604]" strokeweight="1pt"/>
+            </w:pict>
+          </mc:Fallback>
+        </mc:AlternateContent>
+      </w:r>
+      <w:r>
+        <w:rPr>
+          <w:noProof/>
+          <w:lang w:eastAsia="fr-FR"/>
+        </w:rPr>
+        <mc:AlternateContent>
+          <mc:Choice Requires="wps">
+            <w:drawing>
+              <wp:anchor distT="0" distB="0" distL="114300" distR="114300" simplePos="0" relativeHeight="251665408" behindDoc="0" locked="0" layoutInCell="1" allowOverlap="1" wp14:anchorId="4127696B" wp14:editId="200409A9">
+                <wp:simplePos x="0" y="0"/>
+                <wp:positionH relativeFrom="column">
+                  <wp:posOffset>4036647</wp:posOffset>
+                </wp:positionH>
+                <wp:positionV relativeFrom="paragraph">
+                  <wp:posOffset>5235432</wp:posOffset>
+                </wp:positionV>
+                <wp:extent cx="2087593" cy="2346385"/>
+                <wp:effectExtent l="0" t="0" r="27305" b="15875"/>
+                <wp:wrapNone/>
+                <wp:docPr id="5" name="Rectangle 5"/>
+                <wp:cNvGraphicFramePr/>
+                <a:graphic xmlns:a="http://schemas.openxmlformats.org/drawingml/2006/main">
+                  <a:graphicData uri="http://schemas.microsoft.com/office/word/2010/wordprocessingShape">
+                    <wps:wsp>
+                      <wps:cNvSpPr/>
+                      <wps:spPr>
+                        <a:xfrm>
+                          <a:off x="0" y="0"/>
+                          <a:ext cx="2087593" cy="2346385"/>
+                        </a:xfrm>
+                        <a:prstGeom prst="rect">
+                          <a:avLst/>
+                        </a:prstGeom>
+                      </wps:spPr>
+                      <wps:style>
+                        <a:lnRef idx="2">
+                          <a:schemeClr val="accent1"/>
+                        </a:lnRef>
+                        <a:fillRef idx="1">
+                          <a:schemeClr val="lt1"/>
+                        </a:fillRef>
+                        <a:effectRef idx="0">
+                          <a:schemeClr val="accent1"/>
+                        </a:effectRef>
+                        <a:fontRef idx="minor">
+                          <a:schemeClr val="dk1"/>
+                        </a:fontRef>
+                      </wps:style>
+                      <wps:bodyPr rot="0" spcFirstLastPara="0" vertOverflow="overflow" horzOverflow="overflow" vert="horz" wrap="square" lIns="91440" tIns="45720" rIns="91440" bIns="45720" numCol="1" spcCol="0" rtlCol="0" fromWordArt="0" anchor="ctr" anchorCtr="0" forceAA="0" compatLnSpc="1">
+                        <a:prstTxWarp prst="textNoShape">
+                          <a:avLst/>
+                        </a:prstTxWarp>
+                        <a:noAutofit/>
+                      </wps:bodyPr>
+                    </wps:wsp>
+                  </a:graphicData>
+                </a:graphic>
+              </wp:anchor>
+            </w:drawing>
+          </mc:Choice>
+          <mc:Fallback>
+            <w:pict>
+              <v:rect w14:anchorId="54BFA323" id="Rectangle 5" o:spid="_x0000_s1026" style="position:absolute;margin-left:317.85pt;margin-top:412.25pt;width:164.4pt;height:184.75pt;z-index:251665408;visibility:visible;mso-wrap-style:square;mso-wrap-distance-left:9pt;mso-wrap-distance-top:0;mso-wrap-distance-right:9pt;mso-wrap-distance-bottom:0;mso-position-horizontal:absolute;mso-position-horizontal-relative:text;mso-position-vertical:absolute;mso-position-vertical-relative:text;v-text-anchor:middle" o:gfxdata="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" fillcolor="white [3201]" strokecolor="#5b9bd5 [3204]" strokeweight="1pt"/>
+            </w:pict>
+          </mc:Fallback>
+        </mc:AlternateContent>
+      </w:r>
+      <w:r>
+        <w:rPr>
+          <w:noProof/>
+          <w:lang w:eastAsia="fr-FR"/>
+        </w:rPr>
+        <mc:AlternateContent>
+          <mc:Choice Requires="wps">
+            <w:drawing>
+              <wp:anchor distT="0" distB="0" distL="114300" distR="114300" simplePos="0" relativeHeight="251661312" behindDoc="0" locked="0" layoutInCell="1" allowOverlap="1" wp14:anchorId="55F35F6D" wp14:editId="74A0B9ED">
+                <wp:simplePos x="0" y="0"/>
+                <wp:positionH relativeFrom="column">
+                  <wp:posOffset>50800</wp:posOffset>
+                </wp:positionH>
+                <wp:positionV relativeFrom="paragraph">
+                  <wp:posOffset>5235060</wp:posOffset>
+                </wp:positionV>
+                <wp:extent cx="2087593" cy="2346385"/>
+                <wp:effectExtent l="0" t="0" r="27305" b="15875"/>
+                <wp:wrapNone/>
+                <wp:docPr id="3" name="Rectangle 3"/>
+                <wp:cNvGraphicFramePr/>
+                <a:graphic xmlns:a="http://schemas.openxmlformats.org/drawingml/2006/main">
+                  <a:graphicData uri="http://schemas.microsoft.com/office/word/2010/wordprocessingShape">
+                    <wps:wsp>
+                      <wps:cNvSpPr/>
+                      <wps:spPr>
+                        <a:xfrm>
+                          <a:off x="0" y="0"/>
+                          <a:ext cx="2087593" cy="2346385"/>
+                        </a:xfrm>
+                        <a:prstGeom prst="rect">
+                          <a:avLst/>
+                        </a:prstGeom>
+                      </wps:spPr>
+                      <wps:style>
+                        <a:lnRef idx="2">
+                          <a:schemeClr val="accent3"/>
+                        </a:lnRef>
+                        <a:fillRef idx="1">
+                          <a:schemeClr val="lt1"/>
+                        </a:fillRef>
+                        <a:effectRef idx="0">
+                          <a:schemeClr val="accent3"/>
+                        </a:effectRef>
+                        <a:fontRef idx="minor">
+                          <a:schemeClr val="dk1"/>
+                        </a:fontRef>
+                      </wps:style>
+                      <wps:bodyPr rot="0" spcFirstLastPara="0" vertOverflow="overflow" horzOverflow="overflow" vert="horz" wrap="square" lIns="91440" tIns="45720" rIns="91440" bIns="45720" numCol="1" spcCol="0" rtlCol="0" fromWordArt="0" anchor="ctr" anchorCtr="0" forceAA="0" compatLnSpc="1">
+                        <a:prstTxWarp prst="textNoShape">
+                          <a:avLst/>
+                        </a:prstTxWarp>
+                        <a:noAutofit/>
+                      </wps:bodyPr>
+                    </wps:wsp>
+                  </a:graphicData>
+                </a:graphic>
+              </wp:anchor>
+            </w:drawing>
+          </mc:Choice>
+          <mc:Fallback>
+            <w:pict>
+              <v:rect w14:anchorId="08B9A1F5" id="Rectangle 3" o:spid="_x0000_s1026" style="position:absolute;margin-left:4pt;margin-top:412.2pt;width:164.4pt;height:184.75pt;z-index:251661312;visibility:visible;mso-wrap-style:square;mso-wrap-distance-left:9pt;mso-wrap-distance-top:0;mso-wrap-distance-right:9pt;mso-wrap-distance-bottom:0;mso-position-horizontal:absolute;mso-position-horizontal-relative:text;mso-position-vertical:absolute;mso-position-vertical-relative:text;v-text-anchor:middle" o:gfxdata="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" fillcolor="white [3201]" strokecolor="#a5a5a5 [3206]" strokeweight="1pt"/>
+            </w:pict>
+          </mc:Fallback>
+        </mc:AlternateContent>
+      </w:r>
+      <w:r>
+        <w:rPr>
+          <w:noProof/>
+          <w:lang w:eastAsia="fr-FR"/>
+        </w:rPr>
+        <mc:AlternateContent>
+          <mc:Choice Requires="wps">
+            <w:drawing>
+              <wp:anchor distT="0" distB="0" distL="114300" distR="114300" simplePos="0" relativeHeight="251668480" behindDoc="0" locked="0" layoutInCell="1" allowOverlap="1" wp14:anchorId="5509B76D" wp14:editId="70CEB406">
+                <wp:simplePos x="0" y="0"/>
+                <wp:positionH relativeFrom="column">
+                  <wp:posOffset>45672</wp:posOffset>
+                </wp:positionH>
+                <wp:positionV relativeFrom="paragraph">
+                  <wp:posOffset>5229716</wp:posOffset>
+                </wp:positionV>
+                <wp:extent cx="2087245" cy="483080"/>
+                <wp:effectExtent l="0" t="0" r="27305" b="12700"/>
+                <wp:wrapNone/>
+                <wp:docPr id="7" name="Rectangle 7"/>
+                <wp:cNvGraphicFramePr/>
+                <a:graphic xmlns:a="http://schemas.openxmlformats.org/drawingml/2006/main">
+                  <a:graphicData uri="http://schemas.microsoft.com/office/word/2010/wordprocessingShape">
+                    <wps:wsp>
+                      <wps:cNvSpPr/>
+                      <wps:spPr>
+                        <a:xfrm>
+                          <a:off x="0" y="0"/>
+                          <a:ext cx="2087245" cy="483080"/>
+                        </a:xfrm>
+                        <a:prstGeom prst="rect">
+                          <a:avLst/>
+                        </a:prstGeom>
+                      </wps:spPr>
+                      <wps:style>
+                        <a:lnRef idx="2">
+                          <a:schemeClr val="accent3">
+                            <a:shade val="50000"/>
+                          </a:schemeClr>
+                        </a:lnRef>
+                        <a:fillRef idx="1">
+                          <a:schemeClr val="accent3"/>
+                        </a:fillRef>
+                        <a:effectRef idx="0">
+                          <a:schemeClr val="accent3"/>
+                        </a:effectRef>
+                        <a:fontRef idx="minor">
+                          <a:schemeClr val="lt1"/>
+                        </a:fontRef>
+                      </wps:style>
+                      <wps:bodyPr rot="0" spcFirstLastPara="0" vertOverflow="overflow" horzOverflow="overflow" vert="horz" wrap="square" lIns="91440" tIns="45720" rIns="91440" bIns="45720" numCol="1" spcCol="0" rtlCol="0" fromWordArt="0" anchor="ctr" anchorCtr="0" forceAA="0" compatLnSpc="1">
+                        <a:prstTxWarp prst="textNoShape">
+                          <a:avLst/>
+                        </a:prstTxWarp>
+                        <a:noAutofit/>
+                      </wps:bodyPr>
+                    </wps:wsp>
+                  </a:graphicData>
+                </a:graphic>
+              </wp:anchor>
+            </w:drawing>
+          </mc:Choice>
+          <mc:Fallback>
+            <w:pict>
+              <v:rect w14:anchorId="360425F5" id="Rectangle 7" o:spid="_x0000_s1026" style="position:absolute;margin-left:3.6pt;margin-top:411.8pt;width:164.35pt;height:38.05pt;z-index:251668480;visibility:visible;mso-wrap-style:square;mso-wrap-distance-left:9pt;mso-wrap-distance-top:0;mso-wrap-distance-right:9pt;mso-wrap-distance-bottom:0;mso-position-horizontal:absolute;mso-position-horizontal-relative:text;mso-position-vertical:absolute;mso-position-vertical-relative:text;v-text-anchor:middle" o:gfxdata="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" fillcolor="#a5a5a5 [3206]" strokecolor="#525252 [1606]" strokeweight="1pt"/>
+            </w:pict>
+          </mc:Fallback>
+        </mc:AlternateContent>
+      </w:r>
+    </w:p>
+    <w:p/>
+    <w:p>
+      <w:r>
+        <w:rPr>
+          <w:noProof/>
+          <w:lang w:eastAsia="fr-FR"/>
+        </w:rPr>
+        <mc:AlternateContent>
+          <mc:Choice Requires="wps">
+            <w:drawing>
+              <wp:anchor distT="0" distB="0" distL="114300" distR="114300" simplePos="0" relativeHeight="251682816" behindDoc="0" locked="0" layoutInCell="1" allowOverlap="1" wp14:anchorId="44DD4BCE" wp14:editId="78B200F7">
+                <wp:simplePos x="0" y="0"/>
+                <wp:positionH relativeFrom="column">
+                  <wp:posOffset>4421290</wp:posOffset>
+                </wp:positionH>
+                <wp:positionV relativeFrom="paragraph">
+                  <wp:posOffset>227066</wp:posOffset>
+                </wp:positionV>
+                <wp:extent cx="1742440" cy="1475105"/>
+                <wp:effectExtent l="0" t="0" r="0" b="0"/>
+                <wp:wrapNone/>
+                <wp:docPr id="17" name="Zone de texte 17"/>
+                <wp:cNvGraphicFramePr/>
+                <a:graphic xmlns:a="http://schemas.openxmlformats.org/drawingml/2006/main">
+                  <a:graphicData uri="http://schemas.microsoft.com/office/word/2010/wordprocessingShape">
+                    <wps:wsp>
+                      <wps:cNvSpPr txBox="1"/>
+                      <wps:spPr>
+                        <a:xfrm>
+                          <a:off x="0" y="0"/>
+                          <a:ext cx="1742440" cy="1475105"/>
+                        </a:xfrm>
+                        <a:prstGeom prst="rect">
+                          <a:avLst/>
+                        </a:prstGeom>
+                        <a:noFill/>
+                        <a:ln w="6350">
+                          <a:noFill/>
+                        </a:ln>
+                      </wps:spPr>
+                      <wps:txbx>
+                        <w:txbxContent>
+                          <w:p>
+                            <w:pPr>
+                              <w:pStyle w:val="Paragraphedeliste"/>
+                              <w:numPr>
+                                <w:ilvl w:val="0"/>
+                                <w:numId w:val="1"/>
+                              </w:numPr>
+                              <w:rPr>
+                                <w:b/>
+                                <w:bCs/>
+                                <w:sz w:val="32"/>
+                                <w:szCs w:val="32"/>
+                              </w:rPr>
+                            </w:pPr>
+                            <w:proofErr w:type="spellStart"/>
+                            <w:r>
+                              <w:rPr>
+                                <w:b/>
+                                <w:bCs/>
+                                <w:sz w:val="32"/>
+                                <w:szCs w:val="32"/>
+                              </w:rPr>
+                              <w:t>Num_étu</w:t>
+                            </w:r>
+                            <w:proofErr w:type="spellEnd"/>
+                          </w:p>
+                          <w:p>
+                            <w:pPr>
+                              <w:pStyle w:val="Paragraphedeliste"/>
+                              <w:numPr>
+                                <w:ilvl w:val="0"/>
+                                <w:numId w:val="1"/>
+                              </w:numPr>
+                              <w:rPr>
+                                <w:b/>
+                                <w:bCs/>
+                                <w:sz w:val="32"/>
+                                <w:szCs w:val="32"/>
+                              </w:rPr>
+                            </w:pPr>
+                            <w:proofErr w:type="spellStart"/>
+                            <w:r>
+                              <w:rPr>
+                                <w:b/>
+                                <w:bCs/>
+                                <w:sz w:val="32"/>
+                                <w:szCs w:val="32"/>
+                              </w:rPr>
+                              <w:t>Nom_étu</w:t>
+                            </w:r>
+                            <w:proofErr w:type="spellEnd"/>
+                          </w:p>
+                          <w:p>
+                            <w:pPr>
+                              <w:pStyle w:val="Paragraphedeliste"/>
+                              <w:numPr>
+                                <w:ilvl w:val="0"/>
+                                <w:numId w:val="1"/>
+                              </w:numPr>
+                              <w:rPr>
+                                <w:b/>
+                                <w:bCs/>
+                                <w:sz w:val="32"/>
+                                <w:szCs w:val="32"/>
+                              </w:rPr>
+                            </w:pPr>
+                            <w:proofErr w:type="spellStart"/>
+                            <w:r>
+                              <w:rPr>
+                                <w:b/>
+                                <w:bCs/>
+                                <w:sz w:val="32"/>
+                                <w:szCs w:val="32"/>
+                              </w:rPr>
+                              <w:t>Prénom_étu</w:t>
+                            </w:r>
+                            <w:proofErr w:type="spellEnd"/>
+                          </w:p>
+                          <w:p>
+                            <w:pPr>
+                              <w:pStyle w:val="Paragraphedeliste"/>
+                              <w:numPr>
+                                <w:ilvl w:val="0"/>
+                                <w:numId w:val="1"/>
+                              </w:numPr>
+                              <w:rPr>
+                                <w:b/>
+                                <w:bCs/>
+                                <w:sz w:val="32"/>
+                                <w:szCs w:val="32"/>
+                              </w:rPr>
+                            </w:pPr>
+                            <w:proofErr w:type="spellStart"/>
+                            <w:r>
+                              <w:rPr>
+                                <w:b/>
+                                <w:bCs/>
+                                <w:sz w:val="32"/>
+                                <w:szCs w:val="32"/>
+                              </w:rPr>
+                              <w:t>Adress_étu</w:t>
+                            </w:r>
+                            <w:proofErr w:type="spellEnd"/>
+                          </w:p>
+                          <w:p>
+                            <w:pPr>
+                              <w:pStyle w:val="Paragraphedeliste"/>
+                              <w:numPr>
+                                <w:ilvl w:val="0"/>
+                                <w:numId w:val="1"/>
+                              </w:numPr>
+                              <w:rPr>
+                                <w:b/>
+                                <w:bCs/>
+                                <w:sz w:val="32"/>
+                                <w:szCs w:val="32"/>
+                              </w:rPr>
+                            </w:pPr>
+                            <w:proofErr w:type="spellStart"/>
+                            <w:r>
+                              <w:rPr>
+                                <w:b/>
+                                <w:bCs/>
+                                <w:sz w:val="32"/>
+                                <w:szCs w:val="32"/>
+                              </w:rPr>
+                              <w:t>Date_N</w:t>
+                            </w:r>
+                            <w:proofErr w:type="spellEnd"/>
+                          </w:p>
+                        </w:txbxContent>
+                      </wps:txbx>
+                      <wps:bodyPr rot="0" spcFirstLastPara="0" vertOverflow="overflow" horzOverflow="overflow" vert="horz" wrap="square" lIns="91440" tIns="45720" rIns="91440" bIns="45720" numCol="1" spcCol="0" rtlCol="0" fromWordArt="0" anchor="t" anchorCtr="0" forceAA="0" compatLnSpc="1">
+                        <a:prstTxWarp prst="textNoShape">
+                          <a:avLst/>
+                        </a:prstTxWarp>
+                        <a:noAutofit/>
+                      </wps:bodyPr>
+                    </wps:wsp>
+                  </a:graphicData>
+                </a:graphic>
+              </wp:anchor>
+            </w:drawing>
+          </mc:Choice>
+          <mc:Fallback>
+            <w:pict>
+              <v:shape w14:anchorId="44DD4BCE" id="Zone de texte 17" o:spid="_x0000_s1034" type="#_x0000_t202" style="position:absolute;margin-left:348.15pt;margin-top:17.9pt;width:137.2pt;height:116.15pt;z-index:251682816;visibility:visible;mso-wrap-style:square;mso-wrap-distance-left:9pt;mso-wrap-distance-top:0;mso-wrap-distance-right:9pt;mso-wrap-distance-bottom:0;mso-position-horizontal:absolute;mso-position-horizontal-relative:text;mso-position-vertical:absolute;mso-position-vertical-relative:text;v-text-anchor:top" o:gfxdata="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" filled="f" stroked="f" strokeweight=".5pt">
+                <v:textbox>
+                  <w:txbxContent>
+                    <w:p>
+                      <w:pPr>
+                        <w:pStyle w:val="Paragraphedeliste"/>
+                        <w:numPr>
+                          <w:ilvl w:val="0"/>
+                          <w:numId w:val="1"/>
+                        </w:numPr>
+                        <w:rPr>
+                          <w:b/>
+                          <w:bCs/>
+                          <w:sz w:val="32"/>
+                          <w:szCs w:val="32"/>
+                        </w:rPr>
+                      </w:pPr>
+                      <w:proofErr w:type="spellStart"/>
+                      <w:r>
+                        <w:rPr>
+                          <w:b/>
+                          <w:bCs/>
+                          <w:sz w:val="32"/>
+                          <w:szCs w:val="32"/>
+                        </w:rPr>
+                        <w:t>Num_étu</w:t>
+                      </w:r>
+                      <w:proofErr w:type="spellEnd"/>
+                    </w:p>
+                    <w:p>
+                      <w:pPr>
+                        <w:pStyle w:val="Paragraphedeliste"/>
+                        <w:numPr>
+                          <w:ilvl w:val="0"/>
+                          <w:numId w:val="1"/>
+                        </w:numPr>
+                        <w:rPr>
+                          <w:b/>
+                          <w:bCs/>
+                          <w:sz w:val="32"/>
+                          <w:szCs w:val="32"/>
+                        </w:rPr>
+                      </w:pPr>
+                      <w:proofErr w:type="spellStart"/>
+                      <w:r>
+                        <w:rPr>
+                          <w:b/>
+                          <w:bCs/>
+                          <w:sz w:val="32"/>
+                          <w:szCs w:val="32"/>
+                        </w:rPr>
+                        <w:t>Nom_étu</w:t>
+                      </w:r>
+                      <w:proofErr w:type="spellEnd"/>
+                    </w:p>
+                    <w:p>
+                      <w:pPr>
+                        <w:pStyle w:val="Paragraphedeliste"/>
+                        <w:numPr>
+                          <w:ilvl w:val="0"/>
+                          <w:numId w:val="1"/>
+                        </w:numPr>
+                        <w:rPr>
+                          <w:b/>
+                          <w:bCs/>
+                          <w:sz w:val="32"/>
+                          <w:szCs w:val="32"/>
+                        </w:rPr>
+                      </w:pPr>
+                      <w:proofErr w:type="spellStart"/>
+                      <w:r>
+                        <w:rPr>
+                          <w:b/>
+                          <w:bCs/>
+                          <w:sz w:val="32"/>
+                          <w:szCs w:val="32"/>
+                        </w:rPr>
+                        <w:t>Prénom_étu</w:t>
+                      </w:r>
+                      <w:proofErr w:type="spellEnd"/>
+                    </w:p>
+                    <w:p>
+                      <w:pPr>
+                        <w:pStyle w:val="Paragraphedeliste"/>
+                        <w:numPr>
+                          <w:ilvl w:val="0"/>
+                          <w:numId w:val="1"/>
+                        </w:numPr>
+                        <w:rPr>
+                          <w:b/>
+                          <w:bCs/>
+                          <w:sz w:val="32"/>
+                          <w:szCs w:val="32"/>
+                        </w:rPr>
+                      </w:pPr>
+                      <w:proofErr w:type="spellStart"/>
+                      <w:r>
+                        <w:rPr>
+                          <w:b/>
+                          <w:bCs/>
+                          <w:sz w:val="32"/>
+                          <w:szCs w:val="32"/>
+                        </w:rPr>
+                        <w:t>Adress_étu</w:t>
+                      </w:r>
+                      <w:proofErr w:type="spellEnd"/>
+                    </w:p>
+                    <w:p>
+                      <w:pPr>
+                        <w:pStyle w:val="Paragraphedeliste"/>
+                        <w:numPr>
+                          <w:ilvl w:val="0"/>
+                          <w:numId w:val="1"/>
+                        </w:numPr>
+                        <w:rPr>
+                          <w:b/>
+                          <w:bCs/>
+                          <w:sz w:val="32"/>
+                          <w:szCs w:val="32"/>
+                        </w:rPr>
+                      </w:pPr>
+                      <w:proofErr w:type="spellStart"/>
+                      <w:r>
+                        <w:rPr>
+                          <w:b/>
+                          <w:bCs/>
+                          <w:sz w:val="32"/>
+                          <w:szCs w:val="32"/>
+                        </w:rPr>
+                        <w:t>Date_N</w:t>
+                      </w:r>
+                      <w:proofErr w:type="spellEnd"/>
+                    </w:p>
+                  </w:txbxContent>
+                </v:textbox>
+              </v:shape>
+            </w:pict>
+          </mc:Fallback>
+        </mc:AlternateContent>
+      </w:r>
+      <w:r>
+        <w:rPr>
+          <w:noProof/>
+          <w:lang w:eastAsia="fr-FR"/>
+        </w:rPr>
+        <mc:AlternateContent>
+          <mc:Choice Requires="wps">
+            <w:drawing>
+              <wp:anchor distT="0" distB="0" distL="114300" distR="114300" simplePos="0" relativeHeight="251697152" behindDoc="0" locked="0" layoutInCell="1" allowOverlap="1" wp14:anchorId="5FDBE97B" wp14:editId="1299074D">
+                <wp:simplePos x="0" y="0"/>
+                <wp:positionH relativeFrom="column">
+                  <wp:posOffset>2136703</wp:posOffset>
+                </wp:positionH>
+                <wp:positionV relativeFrom="paragraph">
+                  <wp:posOffset>115702</wp:posOffset>
+                </wp:positionV>
+                <wp:extent cx="1785668" cy="335963"/>
+                <wp:effectExtent l="0" t="0" r="24130" b="26035"/>
+                <wp:wrapNone/>
+                <wp:docPr id="26" name="Zone de texte 26"/>
+                <wp:cNvGraphicFramePr/>
+                <a:graphic xmlns:a="http://schemas.openxmlformats.org/drawingml/2006/main">
+                  <a:graphicData uri="http://schemas.microsoft.com/office/word/2010/wordprocessingShape">
+                    <wps:wsp>
+                      <wps:cNvSpPr txBox="1"/>
+                      <wps:spPr>
+                        <a:xfrm>
+                          <a:off x="0" y="0"/>
+                          <a:ext cx="1785668" cy="335963"/>
+                        </a:xfrm>
+                        <a:prstGeom prst="rect">
+                          <a:avLst/>
+                        </a:prstGeom>
+                        <a:noFill/>
+                        <a:ln w="6350">
+                          <a:solidFill>
+                            <a:prstClr val="black"/>
+                          </a:solidFill>
+                        </a:ln>
+                      </wps:spPr>
+                      <wps:txbx>
+                        <w:txbxContent>
+                          <w:p>
+                            <w:pPr>
+                              <w:rPr>
+                                <w:b/>
+                                <w:bCs/>
+                                <w:lang w:val="fr-MA"/>
+                              </w:rPr>
+                            </w:pPr>
+                            <w:r>
+                              <w:rPr>
+                                <w:lang w:val="fr-MA"/>
+                              </w:rPr>
+                              <w:t xml:space="preserve">                    </w:t>
+                            </w:r>
+                            <w:r>
+                              <w:rPr>
+                                <w:b/>
+                                <w:bCs/>
+                                <w:sz w:val="32"/>
+                                <w:szCs w:val="32"/>
+                                <w:lang w:val="fr-MA"/>
+                              </w:rPr>
+                              <w:t>Inscrit</w:t>
+                            </w:r>
+                          </w:p>
+                        </w:txbxContent>
+                      </wps:txbx>
+                      <wps:bodyPr rot="0" spcFirstLastPara="0" vertOverflow="overflow" horzOverflow="overflow" vert="horz" wrap="square" lIns="91440" tIns="45720" rIns="91440" bIns="45720" numCol="1" spcCol="0" rtlCol="0" fromWordArt="0" anchor="t" anchorCtr="0" forceAA="0" compatLnSpc="1">
+                        <a:prstTxWarp prst="textNoShape">
+                          <a:avLst/>
+                        </a:prstTxWarp>
+                        <a:noAutofit/>
+                      </wps:bodyPr>
+                    </wps:wsp>
+                  </a:graphicData>
+                </a:graphic>
+                <wp14:sizeRelH relativeFrom="margin">
+                  <wp14:pctWidth>0</wp14:pctWidth>
+                </wp14:sizeRelH>
+                <wp14:sizeRelV relativeFrom="margin">
+                  <wp14:pctHeight>0</wp14:pctHeight>
+                </wp14:sizeRelV>
+              </wp:anchor>
+            </w:drawing>
+          </mc:Choice>
+          <mc:Fallback>
+            <w:pict>
+              <v:shape w14:anchorId="5FDBE97B" id="Zone de texte 26" o:spid="_x0000_s1035" type="#_x0000_t202" style="position:absolute;margin-left:168.25pt;margin-top:9.1pt;width:140.6pt;height:26.45pt;z-index:251697152;visibility:visible;mso-wrap-style:square;mso-width-percent:0;mso-height-percent:0;mso-wrap-distance-left:9pt;mso-wrap-distance-top:0;mso-wrap-distance-right:9pt;mso-wrap-distance-bottom:0;mso-position-horizontal:absolute;mso-position-horizontal-relative:text;mso-position-vertical:absolute;mso-position-vertical-relative:text;mso-width-percent:0;mso-height-percent:0;mso-width-relative:margin;mso-height-relative:margin;v-text-anchor:top" o:gfxdata="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" filled="f" strokeweight=".5pt">
+                <v:textbox>
+                  <w:txbxContent>
+                    <w:p>
+                      <w:pPr>
+                        <w:rPr>
+                          <w:b/>
+                          <w:bCs/>
+                          <w:lang w:val="fr-MA"/>
+                        </w:rPr>
+                      </w:pPr>
+                      <w:r>
+                        <w:rPr>
+                          <w:lang w:val="fr-MA"/>
+                        </w:rPr>
+                        <w:t xml:space="preserve">                    </w:t>
+                      </w:r>
+                      <w:r>
+                        <w:rPr>
+                          <w:b/>
+                          <w:bCs/>
+                          <w:sz w:val="32"/>
+                          <w:szCs w:val="32"/>
+                          <w:lang w:val="fr-MA"/>
+                        </w:rPr>
+                        <w:t>Inscrit</w:t>
+                      </w:r>
+                    </w:p>
+                  </w:txbxContent>
+                </v:textbox>
+              </v:shape>
+            </w:pict>
+          </mc:Fallback>
+        </mc:AlternateContent>
+      </w:r>
+    </w:p>
+    <w:p>
+      <w:pPr>
+        <w:tabs>
+          <w:tab w:val="left" w:pos="2744"/>
+        </w:tabs>
+        <w:rPr>
+          <w:b/>
+          <w:bCs/>
+        </w:rPr>
+      </w:pPr>
+      <w:r>
+        <w:tab/>
+      </w:r>
+      <w:proofErr w:type="gramStart"/>
+      <w:r>
+        <w:rPr>
+          <w:b/>
+          <w:bCs/>
+          <w:sz w:val="24"/>
+          <w:szCs w:val="24"/>
+        </w:rPr>
+        <w:t>1,N</w:t>
+      </w:r>
+      <w:proofErr w:type="gramEnd"/>
+    </w:p>
+    <w:p>
+      <w:r>
+        <w:rPr>
+          <w:noProof/>
+          <w:lang w:eastAsia="fr-FR"/>
+        </w:rPr>
+        <mc:AlternateContent>
+          <mc:Choice Requires="wps">
+            <w:drawing>
+              <wp:anchor distT="0" distB="0" distL="114300" distR="114300" simplePos="0" relativeHeight="251702272" behindDoc="0" locked="0" layoutInCell="1" allowOverlap="1" wp14:anchorId="13B9D2DE" wp14:editId="5ADB4379">
+                <wp:simplePos x="0" y="0"/>
+                <wp:positionH relativeFrom="column">
+                  <wp:posOffset>3922371</wp:posOffset>
+                </wp:positionH>
+                <wp:positionV relativeFrom="paragraph">
+                  <wp:posOffset>122914</wp:posOffset>
+                </wp:positionV>
+                <wp:extent cx="422694" cy="77637"/>
+                <wp:effectExtent l="19050" t="57150" r="15875" b="36830"/>
+                <wp:wrapNone/>
+                <wp:docPr id="29" name="Connecteur droit avec flèche 29"/>
+                <wp:cNvGraphicFramePr/>
+                <a:graphic xmlns:a="http://schemas.openxmlformats.org/drawingml/2006/main">
+                  <a:graphicData uri="http://schemas.microsoft.com/office/word/2010/wordprocessingShape">
+                    <wps:wsp>
+                      <wps:cNvCnPr/>
+                      <wps:spPr>
+                        <a:xfrm flipH="1" flipV="1">
+                          <a:off x="0" y="0"/>
+                          <a:ext cx="422694" cy="77637"/>
+                        </a:xfrm>
+                        <a:prstGeom prst="straightConnector1">
+                          <a:avLst/>
+                        </a:prstGeom>
+                        <a:ln>
+                          <a:tailEnd type="triangle"/>
+                        </a:ln>
+                      </wps:spPr>
+                      <wps:style>
+                        <a:lnRef idx="3">
+                          <a:schemeClr val="dk1"/>
+                        </a:lnRef>
+                        <a:fillRef idx="0">
+                          <a:schemeClr val="dk1"/>
+                        </a:fillRef>
+                        <a:effectRef idx="2">
+                          <a:schemeClr val="dk1"/>
+                        </a:effectRef>
+                        <a:fontRef idx="minor">
+                          <a:schemeClr val="tx1"/>
+                        </a:fontRef>
+                      </wps:style>
+                      <wps:bodyPr/>
+                    </wps:wsp>
+                  </a:graphicData>
+                </a:graphic>
+                <wp14:sizeRelH relativeFrom="margin">
+                  <wp14:pctWidth>0</wp14:pctWidth>
+                </wp14:sizeRelH>
+                <wp14:sizeRelV relativeFrom="margin">
+                  <wp14:pctHeight>0</wp14:pctHeight>
+                </wp14:sizeRelV>
+              </wp:anchor>
+            </w:drawing>
+          </mc:Choice>
+          <mc:Fallback>
+            <w:pict>
+              <v:shape w14:anchorId="600EC552" id="Connecteur droit avec flèche 29" o:spid="_x0000_s1026" type="#_x0000_t32" style="position:absolute;margin-left:308.85pt;margin-top:9.7pt;width:33.3pt;height:6.1pt;flip:x y;z-index:251702272;visibility:visible;mso-wrap-style:square;mso-width-percent:0;mso-height-percent:0;mso-wrap-distance-left:9pt;mso-wrap-distance-top:0;mso-wrap-distance-right:9pt;mso-wrap-distance-bottom:0;mso-position-horizontal:absolute;mso-position-horizontal-relative:text;mso-position-vertical:absolute;mso-position-vertical-relative:text;mso-width-percent:0;mso-height-percent:0;mso-width-relative:margin;mso-height-relative:margin" o:gfxdata="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" strokecolor="black [3200]" strokeweight="1.5pt">
+                <v:stroke endarrow="block" joinstyle="miter"/>
+              </v:shape>
+            </w:pict>
+          </mc:Fallback>
+        </mc:AlternateContent>
+      </w:r>
+      <w:r>
+        <w:rPr>
+          <w:noProof/>
+          <w:lang w:eastAsia="fr-FR"/>
+        </w:rPr>
+        <mc:AlternateContent>
+          <mc:Choice Requires="wps">
+            <w:drawing>
+              <wp:anchor distT="0" distB="0" distL="114300" distR="114300" simplePos="0" relativeHeight="251700224" behindDoc="0" locked="0" layoutInCell="1" allowOverlap="1" wp14:anchorId="28B854F9" wp14:editId="42A08A08">
+                <wp:simplePos x="0" y="0"/>
+                <wp:positionH relativeFrom="column">
+                  <wp:posOffset>1541480</wp:posOffset>
+                </wp:positionH>
+                <wp:positionV relativeFrom="paragraph">
+                  <wp:posOffset>10663</wp:posOffset>
+                </wp:positionV>
+                <wp:extent cx="594876" cy="45719"/>
+                <wp:effectExtent l="0" t="38100" r="34290" b="88265"/>
+                <wp:wrapNone/>
+                <wp:docPr id="28" name="Connecteur droit avec flèche 28"/>
+                <wp:cNvGraphicFramePr/>
+                <a:graphic xmlns:a="http://schemas.openxmlformats.org/drawingml/2006/main">
+                  <a:graphicData uri="http://schemas.microsoft.com/office/word/2010/wordprocessingShape">
+                    <wps:wsp>
+                      <wps:cNvCnPr/>
+                      <wps:spPr>
+                        <a:xfrm>
+                          <a:off x="0" y="0"/>
+                          <a:ext cx="594876" cy="45719"/>
+                        </a:xfrm>
+                        <a:prstGeom prst="straightConnector1">
+                          <a:avLst/>
+                        </a:prstGeom>
+                        <a:ln>
+                          <a:tailEnd type="triangle"/>
+                        </a:ln>
+                      </wps:spPr>
+                      <wps:style>
+                        <a:lnRef idx="3">
+                          <a:schemeClr val="dk1"/>
+                        </a:lnRef>
+                        <a:fillRef idx="0">
+                          <a:schemeClr val="dk1"/>
+                        </a:fillRef>
+                        <a:effectRef idx="2">
+                          <a:schemeClr val="dk1"/>
+                        </a:effectRef>
+                        <a:fontRef idx="minor">
+                          <a:schemeClr val="tx1"/>
+                        </a:fontRef>
+                      </wps:style>
+                      <wps:bodyPr/>
+                    </wps:wsp>
+                  </a:graphicData>
+                </a:graphic>
+                <wp14:sizeRelH relativeFrom="margin">
+                  <wp14:pctWidth>0</wp14:pctWidth>
+                </wp14:sizeRelH>
+                <wp14:sizeRelV relativeFrom="margin">
+                  <wp14:pctHeight>0</wp14:pctHeight>
+                </wp14:sizeRelV>
+              </wp:anchor>
+            </w:drawing>
+          </mc:Choice>
+          <mc:Fallback>
+            <w:pict>
+              <v:shape w14:anchorId="3194FCBA" id="Connecteur droit avec flèche 28" o:spid="_x0000_s1026" type="#_x0000_t32" style="position:absolute;margin-left:121.4pt;margin-top:.85pt;width:46.85pt;height:3.6pt;z-index:251700224;visibility:visible;mso-wrap-style:square;mso-width-percent:0;mso-height-percent:0;mso-wrap-distance-left:9pt;mso-wrap-distance-top:0;mso-wrap-distance-right:9pt;mso-wrap-distance-bottom:0;mso-position-horizontal:absolute;mso-position-horizontal-relative:text;mso-position-vertical:absolute;mso-position-vertical-relative:text;mso-width-percent:0;mso-height-percent:0;mso-width-relative:margin;mso-height-relative:margin" o:gfxdata="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" strokecolor="black [3200]" strokeweight="1.5pt">
+                <v:stroke endarrow="block" joinstyle="miter"/>
+              </v:shape>
+            </w:pict>
+          </mc:Fallback>
+        </mc:AlternateContent>
+      </w:r>
+      <w:r>
+        <w:rPr>
+          <w:noProof/>
+          <w:lang w:eastAsia="fr-FR"/>
+        </w:rPr>
+        <mc:AlternateContent>
+          <mc:Choice Requires="wps">
+            <w:drawing>
+              <wp:anchor distT="0" distB="0" distL="114300" distR="114300" simplePos="0" relativeHeight="251698176" behindDoc="0" locked="0" layoutInCell="1" allowOverlap="1" wp14:anchorId="23DC29E1" wp14:editId="503F4F77">
+                <wp:simplePos x="0" y="0"/>
+                <wp:positionH relativeFrom="column">
+                  <wp:posOffset>2188605</wp:posOffset>
+                </wp:positionH>
+                <wp:positionV relativeFrom="paragraph">
+                  <wp:posOffset>44918</wp:posOffset>
+                </wp:positionV>
+                <wp:extent cx="1733909" cy="336430"/>
+                <wp:effectExtent l="0" t="0" r="19050" b="26035"/>
+                <wp:wrapNone/>
+                <wp:docPr id="27" name="Zone de texte 27"/>
+                <wp:cNvGraphicFramePr/>
+                <a:graphic xmlns:a="http://schemas.openxmlformats.org/drawingml/2006/main">
+                  <a:graphicData uri="http://schemas.microsoft.com/office/word/2010/wordprocessingShape">
+                    <wps:wsp>
+                      <wps:cNvSpPr txBox="1"/>
+                      <wps:spPr>
+                        <a:xfrm>
+                          <a:off x="0" y="0"/>
+                          <a:ext cx="1733909" cy="336430"/>
+                        </a:xfrm>
+                        <a:prstGeom prst="rect">
+                          <a:avLst/>
+                        </a:prstGeom>
+                        <a:solidFill>
+                          <a:schemeClr val="lt1"/>
+                        </a:solidFill>
+                        <a:ln w="6350">
+                          <a:solidFill>
+                            <a:prstClr val="black"/>
+                          </a:solidFill>
+                        </a:ln>
+                      </wps:spPr>
+                      <wps:txbx>
+                        <w:txbxContent>
+                          <w:p>
+                            <w:r>
+                              <w:rPr>
+                                <w:rFonts w:ascii="Segoe UI" w:hAnsi="Segoe UI" w:cs="Segoe UI"/>
+                                <w:color w:val="24292E"/>
+                                <w:shd w:val="clear" w:color="auto" w:fill="FFFFFF"/>
+                              </w:rPr>
+                              <w:t> </w:t>
+                            </w:r>
+                            <w:r>
+                              <w:rPr>
+                                <w:rFonts w:ascii="Segoe UI" w:hAnsi="Segoe UI" w:cs="Segoe UI"/>
+                                <w:color w:val="24292E"/>
+                                <w:shd w:val="clear" w:color="auto" w:fill="FFFFFF"/>
+                              </w:rPr>
+                              <w:t>Note</w:t>
+                            </w:r>
+                            <w:r>
+                              <w:rPr>
+                                <w:rFonts w:ascii="Segoe UI" w:hAnsi="Segoe UI" w:cs="Segoe UI"/>
+                                <w:color w:val="24292E"/>
+                                <w:shd w:val="clear" w:color="auto" w:fill="FFFFFF"/>
+                              </w:rPr>
+                              <w:t xml:space="preserve"> de fin de module</w:t>
+                            </w:r>
+                          </w:p>
+                        </w:txbxContent>
+                      </wps:txbx>
+                      <wps:bodyPr rot="0" spcFirstLastPara="0" vertOverflow="overflow" horzOverflow="overflow" vert="horz" wrap="square" lIns="91440" tIns="45720" rIns="91440" bIns="45720" numCol="1" spcCol="0" rtlCol="0" fromWordArt="0" anchor="t" anchorCtr="0" forceAA="0" compatLnSpc="1">
+                        <a:prstTxWarp prst="textNoShape">
+                          <a:avLst/>
+                        </a:prstTxWarp>
+                        <a:noAutofit/>
+                      </wps:bodyPr>
+                    </wps:wsp>
+                  </a:graphicData>
+                </a:graphic>
+                <wp14:sizeRelH relativeFrom="margin">
+                  <wp14:pctWidth>0</wp14:pctWidth>
+                </wp14:sizeRelH>
+                <wp14:sizeRelV relativeFrom="margin">
+                  <wp14:pctHeight>0</wp14:pctHeight>
+                </wp14:sizeRelV>
+              </wp:anchor>
+            </w:drawing>
+          </mc:Choice>
+          <mc:Fallback>
+            <w:pict>
+              <v:shape w14:anchorId="23DC29E1" id="Zone de texte 27" o:spid="_x0000_s1036" type="#_x0000_t202" style="position:absolute;margin-left:172.35pt;margin-top:3.55pt;width:136.55pt;height:26.5pt;z-index:251698176;visibility:visible;mso-wrap-style:square;mso-width-percent:0;mso-height-percent:0;mso-wrap-distance-left:9pt;mso-wrap-distance-top:0;mso-wrap-distance-right:9pt;mso-wrap-distance-bottom:0;mso-position-horizontal:absolute;mso-position-horizontal-relative:text;mso-position-vertical:absolute;mso-position-vertical-relative:text;mso-width-percent:0;mso-height-percent:0;mso-width-relative:margin;mso-height-relative:margin;v-text-anchor:top" o:gfxdata="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" fillcolor="white [3201]" strokeweight=".5pt">
+                <v:textbox>
+                  <w:txbxContent>
+                    <w:p>
+                      <w:r>
+                        <w:rPr>
+                          <w:rFonts w:ascii="Segoe UI" w:hAnsi="Segoe UI" w:cs="Segoe UI"/>
+                          <w:color w:val="24292E"/>
+                          <w:shd w:val="clear" w:color="auto" w:fill="FFFFFF"/>
+                        </w:rPr>
+                        <w:t> </w:t>
+                      </w:r>
+                      <w:r>
+                        <w:rPr>
+                          <w:rFonts w:ascii="Segoe UI" w:hAnsi="Segoe UI" w:cs="Segoe UI"/>
+                          <w:color w:val="24292E"/>
+                          <w:shd w:val="clear" w:color="auto" w:fill="FFFFFF"/>
+                        </w:rPr>
+                        <w:t>Note</w:t>
+                      </w:r>
+                      <w:r>
+                        <w:rPr>
+                          <w:rFonts w:ascii="Segoe UI" w:hAnsi="Segoe UI" w:cs="Segoe UI"/>
+                          <w:color w:val="24292E"/>
+                          <w:shd w:val="clear" w:color="auto" w:fill="FFFFFF"/>
+                        </w:rPr>
+                        <w:t xml:space="preserve"> de fin de module</w:t>
+                      </w:r>
+                    </w:p>
+                  </w:txbxContent>
+                </v:textbox>
+              </v:shape>
+            </w:pict>
+          </mc:Fallback>
+        </mc:AlternateContent>
+      </w:r>
+    </w:p>
+    <w:p>
+      <w:pPr>
+        <w:tabs>
+          <w:tab w:val="left" w:pos="6412"/>
+        </w:tabs>
+        <w:rPr>
+          <w:b/>
+          <w:bCs/>
+        </w:rPr>
+      </w:pPr>
+      <w:r>
+        <w:tab/>
+      </w:r>
+      <w:proofErr w:type="gramStart"/>
+      <w:r>
+        <w:rPr>
+          <w:b/>
+          <w:bCs/>
+          <w:sz w:val="24"/>
+          <w:szCs w:val="24"/>
+        </w:rPr>
+        <w:t>1,N</w:t>
+      </w:r>
+      <w:proofErr w:type="gramEnd"/>
+    </w:p>
+    <w:p/>
+    <w:p/>
+    <w:p>
+      <w:r>
+        <w:rPr>
+          <w:noProof/>
+          <w:lang w:eastAsia="fr-FR"/>
+        </w:rPr>
+        <mc:AlternateContent>
+          <mc:Choice Requires="wps">
+            <w:drawing>
+              <wp:anchor distT="0" distB="0" distL="114300" distR="114300" simplePos="0" relativeHeight="251708416" behindDoc="0" locked="0" layoutInCell="1" allowOverlap="1" wp14:anchorId="25A1DA21" wp14:editId="4D39E7F3">
+                <wp:simplePos x="0" y="0"/>
+                <wp:positionH relativeFrom="column">
+                  <wp:posOffset>428672</wp:posOffset>
+                </wp:positionH>
+                <wp:positionV relativeFrom="paragraph">
+                  <wp:posOffset>188990</wp:posOffset>
+                </wp:positionV>
+                <wp:extent cx="112143" cy="638355"/>
+                <wp:effectExtent l="0" t="0" r="59690" b="47625"/>
+                <wp:wrapNone/>
+                <wp:docPr id="35" name="Connecteur droit avec flèche 35"/>
+                <wp:cNvGraphicFramePr/>
+                <a:graphic xmlns:a="http://schemas.openxmlformats.org/drawingml/2006/main">
+                  <a:graphicData uri="http://schemas.microsoft.com/office/word/2010/wordprocessingShape">
+                    <wps:wsp>
+                      <wps:cNvCnPr/>
+                      <wps:spPr>
+                        <a:xfrm>
+                          <a:off x="0" y="0"/>
+                          <a:ext cx="112143" cy="638355"/>
+                        </a:xfrm>
+                        <a:prstGeom prst="straightConnector1">
+                          <a:avLst/>
+                        </a:prstGeom>
+                        <a:ln>
+                          <a:tailEnd type="triangle"/>
+                        </a:ln>
+                      </wps:spPr>
+                      <wps:style>
+                        <a:lnRef idx="3">
+                          <a:schemeClr val="dk1"/>
+                        </a:lnRef>
+                        <a:fillRef idx="0">
+                          <a:schemeClr val="dk1"/>
+                        </a:fillRef>
+                        <a:effectRef idx="2">
+                          <a:schemeClr val="dk1"/>
+                        </a:effectRef>
+                        <a:fontRef idx="minor">
+                          <a:schemeClr val="tx1"/>
+                        </a:fontRef>
+                      </wps:style>
+                      <wps:bodyPr/>
+                    </wps:wsp>
+                  </a:graphicData>
+                </a:graphic>
+                <wp14:sizeRelH relativeFrom="margin">
+                  <wp14:pctWidth>0</wp14:pctWidth>
+                </wp14:sizeRelH>
+                <wp14:sizeRelV relativeFrom="margin">
+                  <wp14:pctHeight>0</wp14:pctHeight>
+                </wp14:sizeRelV>
+              </wp:anchor>
+            </w:drawing>
+          </mc:Choice>
+          <mc:Fallback>
+            <w:pict>
+              <v:shape w14:anchorId="623FE142" id="Connecteur droit avec flèche 35" o:spid="_x0000_s1026" type="#_x0000_t32" style="position:absolute;margin-left:33.75pt;margin-top:14.9pt;width:8.85pt;height:50.25pt;z-index:251708416;visibility:visible;mso-wrap-style:square;mso-width-percent:0;mso-height-percent:0;mso-wrap-distance-left:9pt;mso-wrap-distance-top:0;mso-wrap-distance-right:9pt;mso-wrap-distance-bottom:0;mso-position-horizontal:absolute;mso-position-horizontal-relative:text;mso-position-vertical:absolute;mso-position-vertical-relative:text;mso-width-percent:0;mso-height-percent:0;mso-width-relative:margin;mso-height-relative:margin" o:gfxdata="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" strokecolor="black [3200]" strokeweight="1.5pt">
+                <v:stroke endarrow="block" joinstyle="miter"/>
+              </v:shape>
+            </w:pict>
+          </mc:Fallback>
+        </mc:AlternateContent>
+      </w:r>
+    </w:p>
+    <w:p>
+      <w:pPr>
+        <w:rPr>
+          <w:b/>
+          <w:bCs/>
+          <w:sz w:val="24"/>
+          <w:szCs w:val="24"/>
+        </w:rPr>
+      </w:pPr>
+      <w:proofErr w:type="gramStart"/>
+      <w:r>
+        <w:rPr>
+          <w:b/>
+          <w:bCs/>
+          <w:sz w:val="24"/>
+          <w:szCs w:val="24"/>
+        </w:rPr>
+        <w:t>1,N</w:t>
+      </w:r>
+      <w:proofErr w:type="gramEnd"/>
+    </w:p>
+    <w:p>
+      <w:pPr>
+        <w:tabs>
+          <w:tab w:val="left" w:pos="7295"/>
+        </w:tabs>
+        <w:rPr>
+          <w:b/>
+          <w:bCs/>
+        </w:rPr>
+      </w:pPr>
+      <w:r>
+        <w:rPr>
+          <w:noProof/>
+          <w:lang w:eastAsia="fr-FR"/>
+        </w:rPr>
+        <mc:AlternateContent>
+          <mc:Choice Requires="wps">
+            <w:drawing>
+              <wp:anchor distT="0" distB="0" distL="114300" distR="114300" simplePos="0" relativeHeight="251704320" behindDoc="0" locked="0" layoutInCell="1" allowOverlap="1" wp14:anchorId="75E35436" wp14:editId="2D229A79">
+                <wp:simplePos x="0" y="0"/>
+                <wp:positionH relativeFrom="column">
+                  <wp:posOffset>-54406</wp:posOffset>
+                </wp:positionH>
+                <wp:positionV relativeFrom="paragraph">
+                  <wp:posOffset>307604</wp:posOffset>
+                </wp:positionV>
+                <wp:extent cx="1638396" cy="335963"/>
+                <wp:effectExtent l="0" t="0" r="19050" b="26035"/>
+                <wp:wrapNone/>
+                <wp:docPr id="31" name="Zone de texte 31"/>
+                <wp:cNvGraphicFramePr/>
+                <a:graphic xmlns:a="http://schemas.openxmlformats.org/drawingml/2006/main">
+                  <a:graphicData uri="http://schemas.microsoft.com/office/word/2010/wordprocessingShape">
+                    <wps:wsp>
+                      <wps:cNvSpPr txBox="1"/>
+                      <wps:spPr>
+                        <a:xfrm>
+                          <a:off x="0" y="0"/>
+                          <a:ext cx="1638396" cy="335963"/>
+                        </a:xfrm>
+                        <a:prstGeom prst="rect">
+                          <a:avLst/>
+                        </a:prstGeom>
+                        <a:noFill/>
+                        <a:ln w="6350">
+                          <a:solidFill>
+                            <a:prstClr val="black"/>
+                          </a:solidFill>
+                        </a:ln>
+                      </wps:spPr>
+                      <wps:txbx>
+                        <w:txbxContent>
+                          <w:p>
+                            <w:pPr>
+                              <w:rPr>
+                                <w:b/>
+                                <w:bCs/>
+                                <w:lang w:val="fr-MA"/>
+                              </w:rPr>
+                            </w:pPr>
+                            <w:r>
+                              <w:rPr>
+                                <w:lang w:val="fr-MA"/>
+                              </w:rPr>
+                              <w:t xml:space="preserve">             </w:t>
+                            </w:r>
+                            <w:r>
+                              <w:rPr>
+                                <w:lang w:val="fr-MA"/>
+                              </w:rPr>
+                              <w:t xml:space="preserve">  </w:t>
+                            </w:r>
+                            <w:r>
+                              <w:rPr>
+                                <w:b/>
+                                <w:bCs/>
+                                <w:sz w:val="32"/>
+                                <w:szCs w:val="32"/>
+                                <w:lang w:val="fr-MA"/>
+                              </w:rPr>
+                              <w:t>Intervient</w:t>
+                            </w:r>
+                          </w:p>
+                        </w:txbxContent>
+                      </wps:txbx>
+                      <wps:bodyPr rot="0" spcFirstLastPara="0" vertOverflow="overflow" horzOverflow="overflow" vert="horz" wrap="square" lIns="91440" tIns="45720" rIns="91440" bIns="45720" numCol="1" spcCol="0" rtlCol="0" fromWordArt="0" anchor="t" anchorCtr="0" forceAA="0" compatLnSpc="1">
+                        <a:prstTxWarp prst="textNoShape">
+                          <a:avLst/>
+                        </a:prstTxWarp>
+                        <a:noAutofit/>
+                      </wps:bodyPr>
+                    </wps:wsp>
+                  </a:graphicData>
+                </a:graphic>
+                <wp14:sizeRelH relativeFrom="margin">
+                  <wp14:pctWidth>0</wp14:pctWidth>
+                </wp14:sizeRelH>
+                <wp14:sizeRelV relativeFrom="margin">
+                  <wp14:pctHeight>0</wp14:pctHeight>
+                </wp14:sizeRelV>
+              </wp:anchor>
+            </w:drawing>
+          </mc:Choice>
+          <mc:Fallback>
+            <w:pict>
+              <v:shape w14:anchorId="75E35436" id="Zone de texte 31" o:spid="_x0000_s1037" type="#_x0000_t202" style="position:absolute;margin-left:-4.3pt;margin-top:24.2pt;width:129pt;height:26.45pt;z-index:251704320;visibility:visible;mso-wrap-style:square;mso-width-percent:0;mso-height-percent:0;mso-wrap-distance-left:9pt;mso-wrap-distance-top:0;mso-wrap-distance-right:9pt;mso-wrap-distance-bottom:0;mso-position-horizontal:absolute;mso-position-horizontal-relative:text;mso-position-vertical:absolute;mso-position-vertical-relative:text;mso-width-percent:0;mso-height-percent:0;mso-width-relative:margin;mso-height-relative:margin;v-text-anchor:top" o:gfxdata="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" filled="f" strokeweight=".5pt">
+                <v:textbox>
+                  <w:txbxContent>
+                    <w:p>
+                      <w:pPr>
+                        <w:rPr>
+                          <w:b/>
+                          <w:bCs/>
+                          <w:lang w:val="fr-MA"/>
+                        </w:rPr>
+                      </w:pPr>
+                      <w:r>
+                        <w:rPr>
+                          <w:lang w:val="fr-MA"/>
+                        </w:rPr>
+                        <w:t xml:space="preserve">             </w:t>
+                      </w:r>
+                      <w:r>
+                        <w:rPr>
+                          <w:lang w:val="fr-MA"/>
+                        </w:rPr>
+                        <w:t xml:space="preserve">  </w:t>
+                      </w:r>
+                      <w:r>
+                        <w:rPr>
+                          <w:b/>
+                          <w:bCs/>
+                          <w:sz w:val="32"/>
+                          <w:szCs w:val="32"/>
+                          <w:lang w:val="fr-MA"/>
+                        </w:rPr>
+                        <w:t>Intervient</w:t>
+                      </w:r>
+                    </w:p>
+                  </w:txbxContent>
+                </v:textbox>
+              </v:shape>
+            </w:pict>
+          </mc:Fallback>
+        </mc:AlternateContent>
+      </w:r>
+      <w:r>
+        <w:rPr>
+          <w:noProof/>
+          <w:lang w:eastAsia="fr-FR"/>
+        </w:rPr>
+        <mc:AlternateContent>
+          <mc:Choice Requires="wps">
+            <w:drawing>
+              <wp:anchor distT="0" distB="0" distL="114300" distR="114300" simplePos="0" relativeHeight="251687936" behindDoc="0" locked="0" layoutInCell="1" allowOverlap="1" wp14:anchorId="238CDB5E" wp14:editId="6DC85C98">
+                <wp:simplePos x="0" y="0"/>
+                <wp:positionH relativeFrom="column">
+                  <wp:posOffset>-226935</wp:posOffset>
+                </wp:positionH>
+                <wp:positionV relativeFrom="paragraph">
+                  <wp:posOffset>255844</wp:posOffset>
+                </wp:positionV>
+                <wp:extent cx="1923415" cy="1475117"/>
+                <wp:effectExtent l="0" t="0" r="19685" b="10795"/>
+                <wp:wrapNone/>
+                <wp:docPr id="20" name="Rectangle à coins arrondis 20"/>
+                <wp:cNvGraphicFramePr/>
+                <a:graphic xmlns:a="http://schemas.openxmlformats.org/drawingml/2006/main">
+                  <a:graphicData uri="http://schemas.microsoft.com/office/word/2010/wordprocessingShape">
+                    <wps:wsp>
+                      <wps:cNvSpPr/>
+                      <wps:spPr>
+                        <a:xfrm>
+                          <a:off x="0" y="0"/>
+                          <a:ext cx="1923415" cy="1475117"/>
+                        </a:xfrm>
+                        <a:prstGeom prst="roundRect">
+                          <a:avLst/>
+                        </a:prstGeom>
+                        <a:solidFill>
+                          <a:schemeClr val="accent4">
+                            <a:lumMod val="40000"/>
+                            <a:lumOff val="60000"/>
+                          </a:schemeClr>
+                        </a:solidFill>
+                      </wps:spPr>
+                      <wps:style>
+                        <a:lnRef idx="2">
+                          <a:schemeClr val="accent1">
+                            <a:shade val="50000"/>
+                          </a:schemeClr>
+                        </a:lnRef>
+                        <a:fillRef idx="1">
+                          <a:schemeClr val="accent1"/>
+                        </a:fillRef>
+                        <a:effectRef idx="0">
+                          <a:schemeClr val="accent1"/>
+                        </a:effectRef>
+                        <a:fontRef idx="minor">
+                          <a:schemeClr val="lt1"/>
+                        </a:fontRef>
+                      </wps:style>
+                      <wps:bodyPr rot="0" spcFirstLastPara="0" vertOverflow="overflow" horzOverflow="overflow" vert="horz" wrap="square" lIns="91440" tIns="45720" rIns="91440" bIns="45720" numCol="1" spcCol="0" rtlCol="0" fromWordArt="0" anchor="ctr" anchorCtr="0" forceAA="0" compatLnSpc="1">
+                        <a:prstTxWarp prst="textNoShape">
+                          <a:avLst/>
+                        </a:prstTxWarp>
+                        <a:noAutofit/>
+                      </wps:bodyPr>
+                    </wps:wsp>
+                  </a:graphicData>
+                </a:graphic>
+                <wp14:sizeRelV relativeFrom="margin">
+                  <wp14:pctHeight>0</wp14:pctHeight>
+                </wp14:sizeRelV>
+              </wp:anchor>
+            </w:drawing>
+          </mc:Choice>
+          <mc:Fallback>
+            <w:pict>
+              <v:roundrect w14:anchorId="5471A416" id="Rectangle à coins arrondis 20" o:spid="_x0000_s1026" style="position:absolute;margin-left:-17.85pt;margin-top:20.15pt;width:151.45pt;height:116.15pt;z-index:251687936;visibility:visible;mso-wrap-style:square;mso-height-percent:0;mso-wrap-distance-left:9pt;mso-wrap-distance-top:0;mso-wrap-distance-right:9pt;mso-wrap-distance-bottom:0;mso-position-horizontal:absolute;mso-position-horizontal-relative:text;mso-position-vertical:absolute;mso-position-vertical-relative:text;mso-height-percent:0;mso-height-relative:margin;v-text-anchor:middle" arcsize="10923f" o:gfxdata="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" fillcolor="#ffe599 [1303]" strokecolor="#1f4d78 [1604]" strokeweight="1pt">
+                <v:stroke joinstyle="miter"/>
+              </v:roundrect>
+            </w:pict>
+          </mc:Fallback>
+        </mc:AlternateContent>
+      </w:r>
+      <w:r>
+        <w:tab/>
+        <w:t xml:space="preserve">                     </w:t>
+      </w:r>
+      <w:r>
+        <w:rPr>
+          <w:b/>
+          <w:bCs/>
+          <w:sz w:val="36"/>
+          <w:szCs w:val="36"/>
+        </w:rPr>
+        <w:t>1,1</w:t>
+      </w:r>
+    </w:p>
+    <w:p/>
+    <w:p>
+      <w:r>
+        <w:rPr>
+          <w:noProof/>
+          <w:lang w:eastAsia="fr-FR"/>
+        </w:rPr>
+        <mc:AlternateContent>
+          <mc:Choice Requires="wps">
+            <w:drawing>
+              <wp:anchor distT="0" distB="0" distL="114300" distR="114300" simplePos="0" relativeHeight="251706368" behindDoc="0" locked="0" layoutInCell="1" allowOverlap="1" wp14:anchorId="7E23AB5F" wp14:editId="39724F6D">
+                <wp:simplePos x="0" y="0"/>
+                <wp:positionH relativeFrom="column">
+                  <wp:posOffset>-88912</wp:posOffset>
+                </wp:positionH>
+                <wp:positionV relativeFrom="paragraph">
+                  <wp:posOffset>67837</wp:posOffset>
+                </wp:positionV>
+                <wp:extent cx="1672806" cy="862642"/>
+                <wp:effectExtent l="0" t="0" r="22860" b="13970"/>
+                <wp:wrapNone/>
+                <wp:docPr id="34" name="Zone de texte 34"/>
+                <wp:cNvGraphicFramePr/>
+                <a:graphic xmlns:a="http://schemas.openxmlformats.org/drawingml/2006/main">
+                  <a:graphicData uri="http://schemas.microsoft.com/office/word/2010/wordprocessingShape">
+                    <wps:wsp>
+                      <wps:cNvSpPr txBox="1"/>
+                      <wps:spPr>
+                        <a:xfrm>
+                          <a:off x="0" y="0"/>
+                          <a:ext cx="1672806" cy="862642"/>
+                        </a:xfrm>
+                        <a:prstGeom prst="rect">
+                          <a:avLst/>
+                        </a:prstGeom>
+                        <a:solidFill>
+                          <a:schemeClr val="bg1"/>
+                        </a:solidFill>
+                        <a:ln w="6350">
+                          <a:solidFill>
+                            <a:prstClr val="black"/>
+                          </a:solidFill>
+                        </a:ln>
+                      </wps:spPr>
+                      <wps:txbx>
+                        <w:txbxContent>
+                          <w:p>
+                            <w:pPr>
+                              <w:pStyle w:val="Paragraphedeliste"/>
+                              <w:numPr>
+                                <w:ilvl w:val="0"/>
+                                <w:numId w:val="2"/>
+                              </w:numPr>
+                              <w:rPr>
+                                <w:b/>
+                                <w:bCs/>
+                                <w:lang w:val="fr-MA"/>
+                              </w:rPr>
+                            </w:pPr>
+                            <w:proofErr w:type="spellStart"/>
+                            <w:r>
+                              <w:rPr>
+                                <w:b/>
+                                <w:bCs/>
+                                <w:lang w:val="fr-MA"/>
+                              </w:rPr>
+                              <w:t>Code_G</w:t>
+                            </w:r>
+                            <w:proofErr w:type="spellEnd"/>
+                          </w:p>
+                          <w:p>
+                            <w:pPr>
+                              <w:pStyle w:val="Paragraphedeliste"/>
+                              <w:numPr>
+                                <w:ilvl w:val="0"/>
+                                <w:numId w:val="2"/>
+                              </w:numPr>
+                              <w:rPr>
+                                <w:b/>
+                                <w:bCs/>
+                                <w:lang w:val="fr-MA"/>
+                              </w:rPr>
+                            </w:pPr>
+                            <w:proofErr w:type="spellStart"/>
+                            <w:r>
+                              <w:rPr>
+                                <w:b/>
+                                <w:bCs/>
+                                <w:lang w:val="fr-MA"/>
+                              </w:rPr>
+                              <w:t>Date_séance</w:t>
+                            </w:r>
+                            <w:proofErr w:type="spellEnd"/>
+                            <w:r>
+                              <w:rPr>
+                                <w:b/>
+                                <w:bCs/>
+                                <w:lang w:val="fr-MA"/>
+                              </w:rPr>
+                              <w:t xml:space="preserve"> </w:t>
+                            </w:r>
+                          </w:p>
+                          <w:p>
+                            <w:pPr>
+                              <w:pStyle w:val="Paragraphedeliste"/>
+                              <w:numPr>
+                                <w:ilvl w:val="0"/>
+                                <w:numId w:val="2"/>
+                              </w:numPr>
+                              <w:rPr>
+                                <w:b/>
+                                <w:bCs/>
+                                <w:lang w:val="fr-MA"/>
+                              </w:rPr>
+                            </w:pPr>
+                            <w:proofErr w:type="spellStart"/>
+                            <w:r>
+                              <w:rPr>
+                                <w:b/>
+                                <w:bCs/>
+                                <w:lang w:val="fr-MA"/>
+                              </w:rPr>
+                              <w:t>Nbr_H</w:t>
+                            </w:r>
+                            <w:proofErr w:type="spellEnd"/>
+                          </w:p>
+                        </w:txbxContent>
+                      </wps:txbx>
+                      <wps:bodyPr rot="0" spcFirstLastPara="0" vertOverflow="overflow" horzOverflow="overflow" vert="horz" wrap="square" lIns="91440" tIns="45720" rIns="91440" bIns="45720" numCol="1" spcCol="0" rtlCol="0" fromWordArt="0" anchor="t" anchorCtr="0" forceAA="0" compatLnSpc="1">
+                        <a:prstTxWarp prst="textNoShape">
+                          <a:avLst/>
+                        </a:prstTxWarp>
+                        <a:noAutofit/>
+                      </wps:bodyPr>
+                    </wps:wsp>
+                  </a:graphicData>
+                </a:graphic>
+                <wp14:sizeRelH relativeFrom="margin">
+                  <wp14:pctWidth>0</wp14:pctWidth>
+                </wp14:sizeRelH>
+                <wp14:sizeRelV relativeFrom="margin">
+                  <wp14:pctHeight>0</wp14:pctHeight>
+                </wp14:sizeRelV>
+              </wp:anchor>
+            </w:drawing>
+          </mc:Choice>
+          <mc:Fallback>
+            <w:pict>
+              <v:shape w14:anchorId="7E23AB5F" id="Zone de texte 34" o:spid="_x0000_s1038" type="#_x0000_t202" style="position:absolute;margin-left:-7pt;margin-top:5.35pt;width:131.7pt;height:67.9pt;z-index:251706368;visibility:visible;mso-wrap-style:square;mso-width-percent:0;mso-height-percent:0;mso-wrap-distance-left:9pt;mso-wrap-distance-top:0;mso-wrap-distance-right:9pt;mso-wrap-distance-bottom:0;mso-position-horizontal:absolute;mso-position-horizontal-relative:text;mso-position-vertical:absolute;mso-position-vertical-relative:text;mso-width-percent:0;mso-height-percent:0;mso-width-relative:margin;mso-height-relative:margin;v-text-anchor:top" o:gfxdata="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" fillcolor="white [3212]" strokeweight=".5pt">
+                <v:textbox>
+                  <w:txbxContent>
+                    <w:p>
+                      <w:pPr>
+                        <w:pStyle w:val="Paragraphedeliste"/>
+                        <w:numPr>
+                          <w:ilvl w:val="0"/>
+                          <w:numId w:val="2"/>
+                        </w:numPr>
+                        <w:rPr>
+                          <w:b/>
+                          <w:bCs/>
+                          <w:lang w:val="fr-MA"/>
+                        </w:rPr>
+                      </w:pPr>
+                      <w:proofErr w:type="spellStart"/>
+                      <w:r>
+                        <w:rPr>
+                          <w:b/>
+                          <w:bCs/>
+                          <w:lang w:val="fr-MA"/>
+                        </w:rPr>
+                        <w:t>Code_G</w:t>
+                      </w:r>
+                      <w:proofErr w:type="spellEnd"/>
+                    </w:p>
+                    <w:p>
+                      <w:pPr>
+                        <w:pStyle w:val="Paragraphedeliste"/>
+                        <w:numPr>
+                          <w:ilvl w:val="0"/>
+                          <w:numId w:val="2"/>
+                        </w:numPr>
+                        <w:rPr>
+                          <w:b/>
+                          <w:bCs/>
+                          <w:lang w:val="fr-MA"/>
+                        </w:rPr>
+                      </w:pPr>
+                      <w:proofErr w:type="spellStart"/>
+                      <w:r>
+                        <w:rPr>
+                          <w:b/>
+                          <w:bCs/>
+                          <w:lang w:val="fr-MA"/>
+                        </w:rPr>
+                        <w:t>Date_séance</w:t>
+                      </w:r>
+                      <w:proofErr w:type="spellEnd"/>
+                      <w:r>
+                        <w:rPr>
+                          <w:b/>
+                          <w:bCs/>
+                          <w:lang w:val="fr-MA"/>
+                        </w:rPr>
+                        <w:t xml:space="preserve"> </w:t>
+                      </w:r>
+                    </w:p>
+                    <w:p>
+                      <w:pPr>
+                        <w:pStyle w:val="Paragraphedeliste"/>
+                        <w:numPr>
+                          <w:ilvl w:val="0"/>
+                          <w:numId w:val="2"/>
+                        </w:numPr>
+                        <w:rPr>
+                          <w:b/>
+                          <w:bCs/>
+                          <w:lang w:val="fr-MA"/>
+                        </w:rPr>
+                      </w:pPr>
+                      <w:proofErr w:type="spellStart"/>
+                      <w:r>
+                        <w:rPr>
+                          <w:b/>
+                          <w:bCs/>
+                          <w:lang w:val="fr-MA"/>
+                        </w:rPr>
+                        <w:t>Nbr_H</w:t>
+                      </w:r>
+                      <w:proofErr w:type="spellEnd"/>
+                    </w:p>
+                  </w:txbxContent>
+                </v:textbox>
+              </v:shape>
+            </w:pict>
+          </mc:Fallback>
+        </mc:AlternateContent>
+      </w:r>
+    </w:p>
+    <w:p/>
+    <w:p/>
+    <w:p>
+      <w:pPr>
+        <w:tabs>
+          <w:tab w:val="left" w:pos="7336"/>
+        </w:tabs>
+        <w:rPr>
+          <w:b/>
+          <w:bCs/>
+        </w:rPr>
+      </w:pPr>
+      <w:r>
+        <w:rPr>
+          <w:noProof/>
+          <w:lang w:eastAsia="fr-FR"/>
+        </w:rPr>
+        <mc:AlternateContent>
+          <mc:Choice Requires="wps">
+            <w:drawing>
+              <wp:anchor distT="0" distB="0" distL="114300" distR="114300" simplePos="0" relativeHeight="251710464" behindDoc="0" locked="0" layoutInCell="1" allowOverlap="1" wp14:anchorId="4F15594D" wp14:editId="010FD032">
+                <wp:simplePos x="0" y="0"/>
+                <wp:positionH relativeFrom="column">
+                  <wp:posOffset>765103</wp:posOffset>
+                </wp:positionH>
+                <wp:positionV relativeFrom="paragraph">
+                  <wp:posOffset>185995</wp:posOffset>
+                </wp:positionV>
+                <wp:extent cx="69011" cy="560729"/>
+                <wp:effectExtent l="38100" t="38100" r="26670" b="10795"/>
+                <wp:wrapNone/>
+                <wp:docPr id="36" name="Connecteur droit avec flèche 36"/>
+                <wp:cNvGraphicFramePr/>
+                <a:graphic xmlns:a="http://schemas.openxmlformats.org/drawingml/2006/main">
+                  <a:graphicData uri="http://schemas.microsoft.com/office/word/2010/wordprocessingShape">
+                    <wps:wsp>
+                      <wps:cNvCnPr/>
+                      <wps:spPr>
+                        <a:xfrm flipH="1" flipV="1">
+                          <a:off x="0" y="0"/>
+                          <a:ext cx="69011" cy="560729"/>
+                        </a:xfrm>
+                        <a:prstGeom prst="straightConnector1">
+                          <a:avLst/>
+                        </a:prstGeom>
+                        <a:ln>
+                          <a:tailEnd type="triangle"/>
+                        </a:ln>
+                      </wps:spPr>
+                      <wps:style>
+                        <a:lnRef idx="3">
+                          <a:schemeClr val="dk1"/>
+                        </a:lnRef>
+                        <a:fillRef idx="0">
+                          <a:schemeClr val="dk1"/>
+                        </a:fillRef>
+                        <a:effectRef idx="2">
+                          <a:schemeClr val="dk1"/>
+                        </a:effectRef>
+                        <a:fontRef idx="minor">
+                          <a:schemeClr val="tx1"/>
+                        </a:fontRef>
+                      </wps:style>
+                      <wps:bodyPr/>
+                    </wps:wsp>
+                  </a:graphicData>
+                </a:graphic>
+                <wp14:sizeRelH relativeFrom="margin">
+                  <wp14:pctWidth>0</wp14:pctWidth>
+                </wp14:sizeRelH>
+                <wp14:sizeRelV relativeFrom="margin">
+                  <wp14:pctHeight>0</wp14:pctHeight>
+                </wp14:sizeRelV>
+              </wp:anchor>
+            </w:drawing>
+          </mc:Choice>
+          <mc:Fallback>
+            <w:pict>
+              <v:shape w14:anchorId="00C1C769" id="Connecteur droit avec flèche 36" o:spid="_x0000_s1026" type="#_x0000_t32" style="position:absolute;margin-left:60.25pt;margin-top:14.65pt;width:5.45pt;height:44.15pt;flip:x y;z-index:251710464;visibility:visible;mso-wrap-style:square;mso-width-percent:0;mso-height-percent:0;mso-wrap-distance-left:9pt;mso-wrap-distance-top:0;mso-wrap-distance-right:9pt;mso-wrap-distance-bottom:0;mso-position-horizontal:absolute;mso-position-horizontal-relative:text;mso-position-vertical:absolute;mso-position-vertical-relative:text;mso-width-percent:0;mso-height-percent:0;mso-width-relative:margin;mso-height-relative:margin" o:gfxdata="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" strokecolor="black [3200]" strokeweight="1.5pt">
+                <v:stroke endarrow="block" joinstyle="miter"/>
+              </v:shape>
+            </w:pict>
+          </mc:Fallback>
+        </mc:AlternateContent>
+      </w:r>
+      <w:r>
+        <w:tab/>
+      </w:r>
+      <w:proofErr w:type="gramStart"/>
+      <w:r>
+        <w:rPr>
+          <w:b/>
+          <w:bCs/>
+          <w:sz w:val="36"/>
+          <w:szCs w:val="36"/>
+        </w:rPr>
+        <w:t>1,N</w:t>
+      </w:r>
+      <w:proofErr w:type="gramEnd"/>
+    </w:p>
+    <w:p>
+      <w:pPr>
+        <w:ind w:firstLine="708"/>
+        <w:rPr>
+          <w:b/>
+          <w:bCs/>
+          <w:sz w:val="28"/>
+          <w:szCs w:val="28"/>
+        </w:rPr>
+      </w:pPr>
+      <w:proofErr w:type="gramStart"/>
+      <w:r>
+        <w:rPr>
+          <w:b/>
+          <w:bCs/>
+          <w:sz w:val="28"/>
+          <w:szCs w:val="28"/>
+        </w:rPr>
+        <w:t>1,N</w:t>
+      </w:r>
+      <w:proofErr w:type="gramEnd"/>
+    </w:p>
     <w:sectPr>
       <w:pgSz w:w="11906" w:h="16838"/>
       <w:pgMar w:top="1417" w:right="1417" w:bottom="1417" w:left="1417" w:header="708" w:footer="708" w:gutter="0"/>
@@ -1632,6 +5499,243 @@
     </w:sectPr>
   </w:body>
 </w:document>
+</file>
+
+<file path=word/numbering.xml><?xml version="1.0" encoding="utf-8"?>
+<w:numbering xmlns:wpc="http://schemas.microsoft.com/office/word/2010/wordprocessingCanvas" xmlns:cx="http://schemas.microsoft.com/office/drawing/2014/chartex" xmlns:mc="http://schemas.openxmlformats.org/markup-compatibility/2006" xmlns:o="urn:schemas-microsoft-com:office:office" xmlns:r="http://schemas.openxmlformats.org/officeDocument/2006/relationships" xmlns:m="http://schemas.openxmlformats.org/officeDocument/2006/math" xmlns:v="urn:schemas-microsoft-com:vml" xmlns:wp14="http://schemas.microsoft.com/office/word/2010/wordprocessingDrawing" xmlns:wp="http://schemas.openxmlformats.org/drawingml/2006/wordprocessingDrawing" xmlns:w10="urn:schemas-microsoft-com:office:word" xmlns:w="http://schemas.openxmlformats.org/wordprocessingml/2006/main" xmlns:w14="http://schemas.microsoft.com/office/word/2010/wordml" xmlns:w15="http://schemas.microsoft.com/office/word/2012/wordml" xmlns:w16se="http://schemas.microsoft.com/office/word/2015/wordml/symex" xmlns:wpg="http://schemas.microsoft.com/office/word/2010/wordprocessingGroup" xmlns:wpi="http://schemas.microsoft.com/office/word/2010/wordprocessingInk" xmlns:wne="http://schemas.microsoft.com/office/word/2006/wordml" xmlns:wps="http://schemas.microsoft.com/office/word/2010/wordprocessingShape" mc:Ignorable="w14 w15 w16se wp14">
+  <w:abstractNum w:abstractNumId="0" w15:restartNumberingAfterBreak="0">
+    <w:nsid w:val="75CD0E24"/>
+    <w:multiLevelType w:val="hybridMultilevel"/>
+    <w:tmpl w:val="6268AFD6"/>
+    <w:lvl w:ilvl="0" w:tplc="040C0001">
+      <w:start w:val="1"/>
+      <w:numFmt w:val="bullet"/>
+      <w:lvlText w:val=""/>
+      <w:lvlJc w:val="left"/>
+      <w:pPr>
+        <w:ind w:left="720" w:hanging="360"/>
+      </w:pPr>
+      <w:rPr>
+        <w:rFonts w:ascii="Symbol" w:hAnsi="Symbol" w:hint="default"/>
+      </w:rPr>
+    </w:lvl>
+    <w:lvl w:ilvl="1" w:tplc="040C0003" w:tentative="1">
+      <w:start w:val="1"/>
+      <w:numFmt w:val="bullet"/>
+      <w:lvlText w:val="o"/>
+      <w:lvlJc w:val="left"/>
+      <w:pPr>
+        <w:ind w:left="1440" w:hanging="360"/>
+      </w:pPr>
+      <w:rPr>
+        <w:rFonts w:ascii="Courier New" w:hAnsi="Courier New" w:cs="Courier New" w:hint="default"/>
+      </w:rPr>
+    </w:lvl>
+    <w:lvl w:ilvl="2" w:tplc="040C0005" w:tentative="1">
+      <w:start w:val="1"/>
+      <w:numFmt w:val="bullet"/>
+      <w:lvlText w:val=""/>
+      <w:lvlJc w:val="left"/>
+      <w:pPr>
+        <w:ind w:left="2160" w:hanging="360"/>
+      </w:pPr>
+      <w:rPr>
+        <w:rFonts w:ascii="Wingdings" w:hAnsi="Wingdings" w:hint="default"/>
+      </w:rPr>
+    </w:lvl>
+    <w:lvl w:ilvl="3" w:tplc="040C0001" w:tentative="1">
+      <w:start w:val="1"/>
+      <w:numFmt w:val="bullet"/>
+      <w:lvlText w:val=""/>
+      <w:lvlJc w:val="left"/>
+      <w:pPr>
+        <w:ind w:left="2880" w:hanging="360"/>
+      </w:pPr>
+      <w:rPr>
+        <w:rFonts w:ascii="Symbol" w:hAnsi="Symbol" w:hint="default"/>
+      </w:rPr>
+    </w:lvl>
+    <w:lvl w:ilvl="4" w:tplc="040C0003" w:tentative="1">
+      <w:start w:val="1"/>
+      <w:numFmt w:val="bullet"/>
+      <w:lvlText w:val="o"/>
+      <w:lvlJc w:val="left"/>
+      <w:pPr>
+        <w:ind w:left="3600" w:hanging="360"/>
+      </w:pPr>
+      <w:rPr>
+        <w:rFonts w:ascii="Courier New" w:hAnsi="Courier New" w:cs="Courier New" w:hint="default"/>
+      </w:rPr>
+    </w:lvl>
+    <w:lvl w:ilvl="5" w:tplc="040C0005" w:tentative="1">
+      <w:start w:val="1"/>
+      <w:numFmt w:val="bullet"/>
+      <w:lvlText w:val=""/>
+      <w:lvlJc w:val="left"/>
+      <w:pPr>
+        <w:ind w:left="4320" w:hanging="360"/>
+      </w:pPr>
+      <w:rPr>
+        <w:rFonts w:ascii="Wingdings" w:hAnsi="Wingdings" w:hint="default"/>
+      </w:rPr>
+    </w:lvl>
+    <w:lvl w:ilvl="6" w:tplc="040C0001" w:tentative="1">
+      <w:start w:val="1"/>
+      <w:numFmt w:val="bullet"/>
+      <w:lvlText w:val=""/>
+      <w:lvlJc w:val="left"/>
+      <w:pPr>
+        <w:ind w:left="5040" w:hanging="360"/>
+      </w:pPr>
+      <w:rPr>
+        <w:rFonts w:ascii="Symbol" w:hAnsi="Symbol" w:hint="default"/>
+      </w:rPr>
+    </w:lvl>
+    <w:lvl w:ilvl="7" w:tplc="040C0003" w:tentative="1">
+      <w:start w:val="1"/>
+      <w:numFmt w:val="bullet"/>
+      <w:lvlText w:val="o"/>
+      <w:lvlJc w:val="left"/>
+      <w:pPr>
+        <w:ind w:left="5760" w:hanging="360"/>
+      </w:pPr>
+      <w:rPr>
+        <w:rFonts w:ascii="Courier New" w:hAnsi="Courier New" w:cs="Courier New" w:hint="default"/>
+      </w:rPr>
+    </w:lvl>
+    <w:lvl w:ilvl="8" w:tplc="040C0005" w:tentative="1">
+      <w:start w:val="1"/>
+      <w:numFmt w:val="bullet"/>
+      <w:lvlText w:val=""/>
+      <w:lvlJc w:val="left"/>
+      <w:pPr>
+        <w:ind w:left="6480" w:hanging="360"/>
+      </w:pPr>
+      <w:rPr>
+        <w:rFonts w:ascii="Wingdings" w:hAnsi="Wingdings" w:hint="default"/>
+      </w:rPr>
+    </w:lvl>
+  </w:abstractNum>
+  <w:abstractNum w:abstractNumId="1" w15:restartNumberingAfterBreak="0">
+    <w:nsid w:val="79660760"/>
+    <w:multiLevelType w:val="hybridMultilevel"/>
+    <w:tmpl w:val="40E86B7C"/>
+    <w:lvl w:ilvl="0" w:tplc="040C0001">
+      <w:start w:val="1"/>
+      <w:numFmt w:val="bullet"/>
+      <w:lvlText w:val=""/>
+      <w:lvlJc w:val="left"/>
+      <w:pPr>
+        <w:ind w:left="720" w:hanging="360"/>
+      </w:pPr>
+      <w:rPr>
+        <w:rFonts w:ascii="Symbol" w:hAnsi="Symbol" w:hint="default"/>
+      </w:rPr>
+    </w:lvl>
+    <w:lvl w:ilvl="1" w:tplc="040C0003" w:tentative="1">
+      <w:start w:val="1"/>
+      <w:numFmt w:val="bullet"/>
+      <w:lvlText w:val="o"/>
+      <w:lvlJc w:val="left"/>
+      <w:pPr>
+        <w:ind w:left="1440" w:hanging="360"/>
+      </w:pPr>
+      <w:rPr>
+        <w:rFonts w:ascii="Courier New" w:hAnsi="Courier New" w:cs="Courier New" w:hint="default"/>
+      </w:rPr>
+    </w:lvl>
+    <w:lvl w:ilvl="2" w:tplc="040C0005" w:tentative="1">
+      <w:start w:val="1"/>
+      <w:numFmt w:val="bullet"/>
+      <w:lvlText w:val=""/>
+      <w:lvlJc w:val="left"/>
+      <w:pPr>
+        <w:ind w:left="2160" w:hanging="360"/>
+      </w:pPr>
+      <w:rPr>
+        <w:rFonts w:ascii="Wingdings" w:hAnsi="Wingdings" w:hint="default"/>
+      </w:rPr>
+    </w:lvl>
+    <w:lvl w:ilvl="3" w:tplc="040C0001" w:tentative="1">
+      <w:start w:val="1"/>
+      <w:numFmt w:val="bullet"/>
+      <w:lvlText w:val=""/>
+      <w:lvlJc w:val="left"/>
+      <w:pPr>
+        <w:ind w:left="2880" w:hanging="360"/>
+      </w:pPr>
+      <w:rPr>
+        <w:rFonts w:ascii="Symbol" w:hAnsi="Symbol" w:hint="default"/>
+      </w:rPr>
+    </w:lvl>
+    <w:lvl w:ilvl="4" w:tplc="040C0003" w:tentative="1">
+      <w:start w:val="1"/>
+      <w:numFmt w:val="bullet"/>
+      <w:lvlText w:val="o"/>
+      <w:lvlJc w:val="left"/>
+      <w:pPr>
+        <w:ind w:left="3600" w:hanging="360"/>
+      </w:pPr>
+      <w:rPr>
+        <w:rFonts w:ascii="Courier New" w:hAnsi="Courier New" w:cs="Courier New" w:hint="default"/>
+      </w:rPr>
+    </w:lvl>
+    <w:lvl w:ilvl="5" w:tplc="040C0005" w:tentative="1">
+      <w:start w:val="1"/>
+      <w:numFmt w:val="bullet"/>
+      <w:lvlText w:val=""/>
+      <w:lvlJc w:val="left"/>
+      <w:pPr>
+        <w:ind w:left="4320" w:hanging="360"/>
+      </w:pPr>
+      <w:rPr>
+        <w:rFonts w:ascii="Wingdings" w:hAnsi="Wingdings" w:hint="default"/>
+      </w:rPr>
+    </w:lvl>
+    <w:lvl w:ilvl="6" w:tplc="040C0001" w:tentative="1">
+      <w:start w:val="1"/>
+      <w:numFmt w:val="bullet"/>
+      <w:lvlText w:val=""/>
+      <w:lvlJc w:val="left"/>
+      <w:pPr>
+        <w:ind w:left="5040" w:hanging="360"/>
+      </w:pPr>
+      <w:rPr>
+        <w:rFonts w:ascii="Symbol" w:hAnsi="Symbol" w:hint="default"/>
+      </w:rPr>
+    </w:lvl>
+    <w:lvl w:ilvl="7" w:tplc="040C0003" w:tentative="1">
+      <w:start w:val="1"/>
+      <w:numFmt w:val="bullet"/>
+      <w:lvlText w:val="o"/>
+      <w:lvlJc w:val="left"/>
+      <w:pPr>
+        <w:ind w:left="5760" w:hanging="360"/>
+      </w:pPr>
+      <w:rPr>
+        <w:rFonts w:ascii="Courier New" w:hAnsi="Courier New" w:cs="Courier New" w:hint="default"/>
+      </w:rPr>
+    </w:lvl>
+    <w:lvl w:ilvl="8" w:tplc="040C0005" w:tentative="1">
+      <w:start w:val="1"/>
+      <w:numFmt w:val="bullet"/>
+      <w:lvlText w:val=""/>
+      <w:lvlJc w:val="left"/>
+      <w:pPr>
+        <w:ind w:left="6480" w:hanging="360"/>
+      </w:pPr>
+      <w:rPr>
+        <w:rFonts w:ascii="Wingdings" w:hAnsi="Wingdings" w:hint="default"/>
+      </w:rPr>
+    </w:lvl>
+  </w:abstractNum>
+  <w:num w:numId="1">
+    <w:abstractNumId w:val="0"/>
+  </w:num>
+  <w:num w:numId="2">
+    <w:abstractNumId w:val="1"/>
+  </w:num>
+</w:numbering>
 </file>
 
 <file path=word/styles.xml><?xml version="1.0" encoding="utf-8"?>
@@ -2075,6 +6179,17 @@
       </w:tblBorders>
     </w:tblPr>
   </w:style>
+  <w:style w:type="paragraph" w:styleId="Paragraphedeliste">
+    <w:name w:val="List Paragraph"/>
+    <w:basedOn w:val="Normal"/>
+    <w:uiPriority w:val="34"/>
+    <w:qFormat/>
+    <w:rsid w:val="00D14170"/>
+    <w:pPr>
+      <w:ind w:left="720"/>
+      <w:contextualSpacing/>
+    </w:pPr>
+  </w:style>
 </w:styles>
 </file>
 

</xml_diff>